<commit_message>
modificacion contrato de reserva
</commit_message>
<xml_diff>
--- a/gzl_reporte/report/Formato_de_contrato_Reserva_de_Dominio_plantilla.docx
+++ b/gzl_reporte/report/Formato_de_contrato_Reserva_de_Dominio_plantilla.docx
@@ -275,40 +275,62 @@
         </w:rPr>
         <w:t xml:space="preserve"> </w:t>
       </w:r>
+      <w:proofErr w:type="spellStart"/>
       <w:r>
         <w:rPr>
           <w:rFonts w:ascii="Arial" w:hAnsi="Arial" w:cs="Arial"/>
           <w:b/>
           <w:bCs/>
         </w:rPr>
-        <w:t>SOLTERA</w:t>
-      </w:r>
-      <w:r>
-        <w:rPr>
-          <w:rFonts w:ascii="Arial" w:hAnsi="Arial" w:cs="Arial"/>
-        </w:rPr>
-        <w:t xml:space="preserve"> con domicilio en  la Provincia de Guayas, Cantón GUAYAQUIL, dirección, </w:t>
+        <w:t>estado_civil_socio</w:t>
+      </w:r>
+      <w:proofErr w:type="spellEnd"/>
+      <w:r>
+        <w:rPr>
+          <w:rFonts w:ascii="Arial" w:hAnsi="Arial" w:cs="Arial"/>
+        </w:rPr>
+        <w:t xml:space="preserve"> con domicilio en  la Provincia de </w:t>
       </w:r>
       <w:proofErr w:type="spellStart"/>
       <w:r>
         <w:rPr>
           <w:rFonts w:ascii="Arial" w:hAnsi="Arial" w:cs="Arial"/>
         </w:rPr>
-        <w:t>Av</w:t>
+        <w:t>dir_provincia</w:t>
       </w:r>
       <w:proofErr w:type="spellEnd"/>
       <w:r>
         <w:rPr>
           <w:rFonts w:ascii="Arial" w:hAnsi="Arial" w:cs="Arial"/>
         </w:rPr>
-        <w:t xml:space="preserve"> Juan Tanca Marengo Plaza </w:t>
+        <w:t xml:space="preserve">, Cantón </w:t>
       </w:r>
       <w:proofErr w:type="spellStart"/>
       <w:r>
         <w:rPr>
           <w:rFonts w:ascii="Arial" w:hAnsi="Arial" w:cs="Arial"/>
         </w:rPr>
-        <w:t>Saibaba</w:t>
+        <w:t>dir_</w:t>
+      </w:r>
+      <w:r>
+        <w:rPr>
+          <w:rFonts w:ascii="Arial" w:hAnsi="Arial" w:cs="Arial"/>
+        </w:rPr>
+        <w:t>canton</w:t>
+      </w:r>
+      <w:proofErr w:type="spellEnd"/>
+      <w:r>
+        <w:rPr>
+          <w:rFonts w:ascii="Arial" w:hAnsi="Arial" w:cs="Arial"/>
+        </w:rPr>
+        <w:t xml:space="preserve">, dirección, </w:t>
+      </w:r>
+      <w:proofErr w:type="spellStart"/>
+      <w:r>
+        <w:rPr>
+          <w:rFonts w:ascii="Arial" w:hAnsi="Arial" w:cs="Arial"/>
+        </w:rPr>
+        <w:t>direccion_socio</w:t>
       </w:r>
       <w:proofErr w:type="spellEnd"/>
       <w:r>
@@ -457,26 +479,42 @@
         <w:rPr>
           <w:rFonts w:ascii="Arial" w:hAnsi="Arial" w:cs="Arial"/>
         </w:rPr>
-        <w:t>TIPO: J</w:t>
-      </w:r>
-      <w:r>
-        <w:rPr>
-          <w:rFonts w:ascii="Arial" w:hAnsi="Arial" w:cs="Arial"/>
-        </w:rPr>
-        <w:t>EEP</w:t>
-      </w:r>
+        <w:t xml:space="preserve">TIPO: </w:t>
+      </w:r>
+      <w:proofErr w:type="spellStart"/>
+      <w:r>
+        <w:rPr>
+          <w:rFonts w:ascii="Arial" w:hAnsi="Arial" w:cs="Arial"/>
+        </w:rPr>
+        <w:t>vehiculo_tipo</w:t>
+      </w:r>
+      <w:proofErr w:type="spellEnd"/>
       <w:r>
         <w:rPr>
           <w:rFonts w:ascii="Arial" w:hAnsi="Arial" w:cs="Arial"/>
         </w:rPr>
         <w:t xml:space="preserve"> CLASE: </w:t>
       </w:r>
-      <w:r>
-        <w:rPr>
-          <w:rFonts w:ascii="Arial" w:hAnsi="Arial" w:cs="Arial"/>
-        </w:rPr>
-        <w:t>JEEP</w:t>
-      </w:r>
+      <w:proofErr w:type="spellStart"/>
+      <w:r>
+        <w:rPr>
+          <w:rFonts w:ascii="Arial" w:hAnsi="Arial" w:cs="Arial"/>
+        </w:rPr>
+        <w:t>vehiculo</w:t>
+      </w:r>
+      <w:r>
+        <w:rPr>
+          <w:rFonts w:ascii="Arial" w:hAnsi="Arial" w:cs="Arial"/>
+        </w:rPr>
+        <w:t>_</w:t>
+      </w:r>
+      <w:r>
+        <w:rPr>
+          <w:rFonts w:ascii="Arial" w:hAnsi="Arial" w:cs="Arial"/>
+        </w:rPr>
+        <w:t>clase</w:t>
+      </w:r>
+      <w:proofErr w:type="spellEnd"/>
       <w:r>
         <w:rPr>
           <w:rFonts w:ascii="Arial" w:hAnsi="Arial" w:cs="Arial"/>
@@ -489,24 +527,28 @@
         </w:rPr>
         <w:t xml:space="preserve">MARCA: </w:t>
       </w:r>
-      <w:r>
-        <w:rPr>
-          <w:rFonts w:ascii="Arial" w:hAnsi="Arial" w:cs="Arial"/>
-        </w:rPr>
-        <w:t>JAC</w:t>
-      </w:r>
+      <w:proofErr w:type="spellStart"/>
+      <w:r>
+        <w:rPr>
+          <w:rFonts w:ascii="Arial" w:hAnsi="Arial" w:cs="Arial"/>
+        </w:rPr>
+        <w:t>vehiculo_marca</w:t>
+      </w:r>
+      <w:proofErr w:type="spellEnd"/>
       <w:r>
         <w:rPr>
           <w:rFonts w:ascii="Arial" w:hAnsi="Arial" w:cs="Arial"/>
         </w:rPr>
         <w:t xml:space="preserve"> MODELO REGISTRADO SRI: </w:t>
       </w:r>
-      <w:r>
-        <w:rPr>
-          <w:rFonts w:ascii="Arial" w:hAnsi="Arial" w:cs="Arial"/>
-        </w:rPr>
-        <w:t>S2 AC 1.5 5P 4X2 TM</w:t>
-      </w:r>
+      <w:proofErr w:type="spellStart"/>
+      <w:r>
+        <w:rPr>
+          <w:rFonts w:ascii="Arial" w:hAnsi="Arial" w:cs="Arial"/>
+        </w:rPr>
+        <w:t>modelo_regist_sri</w:t>
+      </w:r>
+      <w:proofErr w:type="spellEnd"/>
       <w:r>
         <w:rPr>
           <w:rFonts w:ascii="Arial" w:hAnsi="Arial" w:cs="Arial"/>
@@ -519,12 +561,14 @@
         </w:rPr>
         <w:t xml:space="preserve">MODELO HOMOLOGADO ANT: </w:t>
       </w:r>
-      <w:r>
-        <w:rPr>
-          <w:rFonts w:ascii="Arial" w:hAnsi="Arial" w:cs="Arial"/>
-        </w:rPr>
-        <w:t>S2 AC 1.5 5P 4X2 TM</w:t>
-      </w:r>
+      <w:proofErr w:type="spellStart"/>
+      <w:r>
+        <w:rPr>
+          <w:rFonts w:ascii="Arial" w:hAnsi="Arial" w:cs="Arial"/>
+        </w:rPr>
+        <w:t>modelo_homologado_ant</w:t>
+      </w:r>
+      <w:proofErr w:type="spellEnd"/>
       <w:r>
         <w:rPr>
           <w:rFonts w:ascii="Arial" w:hAnsi="Arial" w:cs="Arial"/>
@@ -541,20 +585,30 @@
         <w:rPr>
           <w:rFonts w:ascii="Arial" w:hAnsi="Arial" w:cs="Arial"/>
         </w:rPr>
-        <w:t xml:space="preserve"> LVZA53P90NAA22794</w:t>
-      </w:r>
+        <w:t xml:space="preserve"> </w:t>
+      </w:r>
+      <w:proofErr w:type="spellStart"/>
+      <w:r>
+        <w:rPr>
+          <w:rFonts w:ascii="Arial" w:hAnsi="Arial" w:cs="Arial"/>
+        </w:rPr>
+        <w:t>vehiculo_serie</w:t>
+      </w:r>
+      <w:proofErr w:type="spellEnd"/>
       <w:r>
         <w:rPr>
           <w:rFonts w:ascii="Arial" w:hAnsi="Arial" w:cs="Arial"/>
         </w:rPr>
         <w:t xml:space="preserve"> MOTOR: </w:t>
       </w:r>
-      <w:r>
-        <w:rPr>
-          <w:rFonts w:ascii="Arial" w:hAnsi="Arial" w:cs="Arial"/>
-        </w:rPr>
-        <w:t>SFG18 21424739</w:t>
-      </w:r>
+      <w:proofErr w:type="spellStart"/>
+      <w:r>
+        <w:rPr>
+          <w:rFonts w:ascii="Arial" w:hAnsi="Arial" w:cs="Arial"/>
+        </w:rPr>
+        <w:t>vehiculo_motor</w:t>
+      </w:r>
+      <w:proofErr w:type="spellEnd"/>
       <w:r>
         <w:rPr>
           <w:rFonts w:ascii="Arial" w:hAnsi="Arial" w:cs="Arial"/>
@@ -567,77 +621,95 @@
         </w:rPr>
         <w:t xml:space="preserve"> </w:t>
       </w:r>
-      <w:r>
-        <w:rPr>
-          <w:rFonts w:ascii="Arial" w:hAnsi="Arial" w:cs="Arial"/>
-        </w:rPr>
-        <w:t>BLANCO</w:t>
-      </w:r>
-      <w:r>
-        <w:rPr>
-          <w:rFonts w:ascii="Arial" w:hAnsi="Arial" w:cs="Arial"/>
-        </w:rPr>
-        <w:t xml:space="preserve"> AÑO: 2022 PAIS ORIGEN: </w:t>
-      </w:r>
-      <w:r>
-        <w:rPr>
-          <w:rFonts w:ascii="Arial" w:hAnsi="Arial" w:cs="Arial"/>
-        </w:rPr>
-        <w:t xml:space="preserve">CHINA </w:t>
-      </w:r>
-      <w:r>
-        <w:rPr>
-          <w:rFonts w:ascii="Arial" w:hAnsi="Arial" w:cs="Arial"/>
-        </w:rPr>
-        <w:t xml:space="preserve">COMBUSTIBLE: GASOLINA PASAJEROS: </w:t>
-      </w:r>
-      <w:r>
-        <w:rPr>
-          <w:rFonts w:ascii="Arial" w:hAnsi="Arial" w:cs="Arial"/>
-        </w:rPr>
-        <w:t>5</w:t>
-      </w:r>
+      <w:proofErr w:type="spellStart"/>
+      <w:r>
+        <w:rPr>
+          <w:rFonts w:ascii="Arial" w:hAnsi="Arial" w:cs="Arial"/>
+        </w:rPr>
+        <w:t>vehiculo_color</w:t>
+      </w:r>
+      <w:proofErr w:type="spellEnd"/>
+      <w:r>
+        <w:rPr>
+          <w:rFonts w:ascii="Arial" w:hAnsi="Arial" w:cs="Arial"/>
+        </w:rPr>
+        <w:t xml:space="preserve"> AÑO: </w:t>
+      </w:r>
+      <w:proofErr w:type="spellStart"/>
+      <w:r>
+        <w:rPr>
+          <w:rFonts w:ascii="Arial" w:hAnsi="Arial" w:cs="Arial"/>
+        </w:rPr>
+        <w:t>vehiculo_anio</w:t>
+      </w:r>
+      <w:proofErr w:type="spellEnd"/>
+      <w:r>
+        <w:rPr>
+          <w:rFonts w:ascii="Arial" w:hAnsi="Arial" w:cs="Arial"/>
+        </w:rPr>
+        <w:t xml:space="preserve"> PAIS ORIGEN: </w:t>
+      </w:r>
+      <w:proofErr w:type="spellStart"/>
+      <w:r>
+        <w:rPr>
+          <w:rFonts w:ascii="Arial" w:hAnsi="Arial" w:cs="Arial"/>
+        </w:rPr>
+        <w:t>vehiculo_pais_origen</w:t>
+      </w:r>
+      <w:proofErr w:type="spellEnd"/>
+      <w:r>
+        <w:rPr>
+          <w:rFonts w:ascii="Arial" w:hAnsi="Arial" w:cs="Arial"/>
+        </w:rPr>
+        <w:t xml:space="preserve"> </w:t>
+      </w:r>
+      <w:r>
+        <w:rPr>
+          <w:rFonts w:ascii="Arial" w:hAnsi="Arial" w:cs="Arial"/>
+        </w:rPr>
+        <w:t xml:space="preserve">COMBUSTIBLE: </w:t>
+      </w:r>
+      <w:proofErr w:type="spellStart"/>
+      <w:r>
+        <w:rPr>
+          <w:rFonts w:ascii="Arial" w:hAnsi="Arial" w:cs="Arial"/>
+        </w:rPr>
+        <w:t>vehiculo_combustible</w:t>
+      </w:r>
+      <w:proofErr w:type="spellEnd"/>
+      <w:r>
+        <w:rPr>
+          <w:rFonts w:ascii="Arial" w:hAnsi="Arial" w:cs="Arial"/>
+        </w:rPr>
+        <w:t xml:space="preserve"> PASAJEROS: </w:t>
+      </w:r>
+      <w:proofErr w:type="spellStart"/>
+      <w:r>
+        <w:rPr>
+          <w:rFonts w:ascii="Arial" w:hAnsi="Arial" w:cs="Arial"/>
+        </w:rPr>
+        <w:t>vehiculo_pasajeros</w:t>
+      </w:r>
+      <w:proofErr w:type="spellEnd"/>
       <w:r>
         <w:rPr>
           <w:rFonts w:ascii="Arial" w:hAnsi="Arial" w:cs="Arial"/>
         </w:rPr>
         <w:t xml:space="preserve"> TONELAJE: </w:t>
       </w:r>
-      <w:r>
-        <w:rPr>
-          <w:rFonts w:ascii="Arial" w:hAnsi="Arial" w:cs="Arial"/>
-        </w:rPr>
-        <w:t>1</w:t>
-      </w:r>
+      <w:proofErr w:type="spellStart"/>
+      <w:r>
+        <w:rPr>
+          <w:rFonts w:ascii="Arial" w:hAnsi="Arial" w:cs="Arial"/>
+        </w:rPr>
+        <w:t>vehiculo_tonelaje</w:t>
+      </w:r>
+      <w:proofErr w:type="spellEnd"/>
       <w:r>
         <w:rPr>
           <w:rFonts w:ascii="Arial" w:hAnsi="Arial" w:cs="Arial"/>
         </w:rPr>
         <w:t>.</w:t>
-      </w:r>
-      <w:r>
-        <w:rPr>
-          <w:rFonts w:ascii="Arial" w:hAnsi="Arial" w:cs="Arial"/>
-        </w:rPr>
-        <w:t>48</w:t>
-      </w:r>
-      <w:r>
-        <w:rPr>
-          <w:rFonts w:ascii="Arial" w:hAnsi="Arial" w:cs="Arial"/>
-        </w:rPr>
-        <w:t xml:space="preserve"> TON. # RAMV/CPN </w:t>
-      </w:r>
-      <w:r>
-        <w:rPr>
-          <w:rFonts w:ascii="Arial" w:hAnsi="Arial" w:cs="Arial"/>
-        </w:rPr>
-        <w:t>T</w:t>
-      </w:r>
-      <w:r>
-        <w:rPr>
-          <w:rFonts w:ascii="Arial" w:hAnsi="Arial" w:cs="Arial"/>
-        </w:rPr>
-        <w:t>02755409.</w:t>
       </w:r>
       <w:r>
         <w:rPr>
@@ -988,12 +1060,14 @@
         </w:rPr>
         <w:t xml:space="preserve">Valor que deberá ser pagado a </w:t>
       </w:r>
-      <w:r>
-        <w:rPr>
-          <w:rFonts w:ascii="Arial" w:hAnsi="Arial" w:cs="Arial"/>
-        </w:rPr>
-        <w:t>72</w:t>
-      </w:r>
+      <w:proofErr w:type="spellStart"/>
+      <w:r>
+        <w:rPr>
+          <w:rFonts w:ascii="Arial" w:hAnsi="Arial" w:cs="Arial"/>
+        </w:rPr>
+        <w:t>plazo_meses</w:t>
+      </w:r>
+      <w:proofErr w:type="spellEnd"/>
       <w:r>
         <w:rPr>
           <w:rFonts w:ascii="Arial" w:hAnsi="Arial" w:cs="Arial"/>
@@ -1024,7 +1098,7 @@
     </w:p>
     <w:tbl>
       <w:tblPr>
-        <w:tblW w:w="10400" w:type="dxa"/>
+        <w:tblW w:w="10457" w:type="dxa"/>
         <w:tblLook w:val="04A0" w:firstRow="1" w:lastRow="0" w:firstColumn="1" w:lastColumn="0" w:noHBand="0" w:noVBand="1"/>
       </w:tblPr>
       <w:tblGrid>
@@ -1115,6 +1189,7 @@
                 <w:lang w:val="en-US" w:eastAsia="en-US"/>
               </w:rPr>
             </w:pPr>
+            <w:proofErr w:type="spellStart"/>
             <w:r>
               <w:rPr>
                 <w:rFonts w:ascii="'Times New Roman'" w:hAnsi="'Times New Roman'" w:cs="Calibri"/>
@@ -1123,8 +1198,9 @@
                 <w:szCs w:val="20"/>
                 <w:lang w:val="en-US" w:eastAsia="en-US"/>
               </w:rPr>
-              <w:t>BARRENO ZAMBRANO NATHALI MARITZA</w:t>
+              <w:t>nombre_socio</w:t>
             </w:r>
+            <w:proofErr w:type="spellEnd"/>
           </w:p>
         </w:tc>
         <w:tc>
@@ -1191,7 +1267,7 @@
         </w:tc>
         <w:tc>
           <w:tcPr>
-            <w:tcW w:w="1300" w:type="dxa"/>
+            <w:tcW w:w="1324" w:type="dxa"/>
             <w:tcBorders>
               <w:top w:val="nil"/>
               <w:left w:val="nil"/>
@@ -1214,6 +1290,7 @@
                 <w:lang w:val="en-US" w:eastAsia="en-US"/>
               </w:rPr>
             </w:pPr>
+            <w:proofErr w:type="spellStart"/>
             <w:r>
               <w:rPr>
                 <w:rFonts w:ascii="'Times New Roman'" w:hAnsi="'Times New Roman'" w:cs="Calibri"/>
@@ -1222,8 +1299,9 @@
                 <w:szCs w:val="20"/>
                 <w:lang w:val="en-US" w:eastAsia="en-US"/>
               </w:rPr>
-              <w:t>1205403098</w:t>
+              <w:t>vat_socio</w:t>
             </w:r>
+            <w:proofErr w:type="spellEnd"/>
           </w:p>
         </w:tc>
         <w:tc>
@@ -1266,7 +1344,7 @@
         </w:tc>
         <w:tc>
           <w:tcPr>
-            <w:tcW w:w="1220" w:type="dxa"/>
+            <w:tcW w:w="1253" w:type="dxa"/>
             <w:tcBorders>
               <w:top w:val="nil"/>
               <w:left w:val="nil"/>
@@ -1443,7 +1521,7 @@
         </w:tc>
         <w:tc>
           <w:tcPr>
-            <w:tcW w:w="1300" w:type="dxa"/>
+            <w:tcW w:w="1324" w:type="dxa"/>
             <w:tcBorders>
               <w:top w:val="nil"/>
               <w:left w:val="nil"/>
@@ -1542,7 +1620,7 @@
         </w:tc>
         <w:tc>
           <w:tcPr>
-            <w:tcW w:w="1220" w:type="dxa"/>
+            <w:tcW w:w="1253" w:type="dxa"/>
             <w:tcBorders>
               <w:top w:val="nil"/>
               <w:left w:val="nil"/>
@@ -1733,7 +1811,7 @@
         </w:tc>
         <w:tc>
           <w:tcPr>
-            <w:tcW w:w="1300" w:type="dxa"/>
+            <w:tcW w:w="1324" w:type="dxa"/>
             <w:tcBorders>
               <w:top w:val="nil"/>
               <w:left w:val="nil"/>
@@ -1808,7 +1886,7 @@
         </w:tc>
         <w:tc>
           <w:tcPr>
-            <w:tcW w:w="1220" w:type="dxa"/>
+            <w:tcW w:w="1253" w:type="dxa"/>
             <w:tcBorders>
               <w:top w:val="nil"/>
               <w:left w:val="nil"/>
@@ -1976,7 +2054,7 @@
         </w:tc>
         <w:tc>
           <w:tcPr>
-            <w:tcW w:w="1300" w:type="dxa"/>
+            <w:tcW w:w="1324" w:type="dxa"/>
             <w:tcBorders>
               <w:top w:val="nil"/>
               <w:left w:val="nil"/>
@@ -2050,7 +2128,7 @@
         </w:tc>
         <w:tc>
           <w:tcPr>
-            <w:tcW w:w="1220" w:type="dxa"/>
+            <w:tcW w:w="1253" w:type="dxa"/>
             <w:tcBorders>
               <w:top w:val="nil"/>
               <w:left w:val="nil"/>
@@ -2083,6 +2161,305 @@
               </w:rPr>
               <w:t>6.8</w:t>
             </w:r>
+          </w:p>
+        </w:tc>
+      </w:tr>
+    </w:tbl>
+    <w:p>
+      <w:pPr>
+        <w:tabs>
+          <w:tab w:val="left" w:pos="5640"/>
+        </w:tabs>
+        <w:rPr>
+          <w:rFonts w:ascii="Arial" w:hAnsi="Arial" w:cs="Arial"/>
+          <w:b/>
+        </w:rPr>
+      </w:pPr>
+    </w:p>
+    <w:tbl>
+      <w:tblPr>
+        <w:tblW w:w="10457" w:type="dxa"/>
+        <w:tblInd w:w="-5" w:type="dxa"/>
+        <w:tblLook w:val="04A0" w:firstRow="1" w:lastRow="0" w:firstColumn="1" w:lastColumn="0" w:noHBand="0" w:noVBand="1"/>
+      </w:tblPr>
+      <w:tblGrid>
+        <w:gridCol w:w="1300"/>
+        <w:gridCol w:w="4040"/>
+        <w:gridCol w:w="1480"/>
+        <w:gridCol w:w="1324"/>
+        <w:gridCol w:w="1060"/>
+        <w:gridCol w:w="1253"/>
+      </w:tblGrid>
+      <w:tr>
+        <w:trPr>
+          <w:trHeight w:val="315"/>
+        </w:trPr>
+        <w:tc>
+          <w:tcPr>
+            <w:tcW w:w="1300" w:type="dxa"/>
+            <w:tcBorders>
+              <w:top w:val="single" w:sz="4" w:space="0" w:color="auto"/>
+              <w:left w:val="single" w:sz="4" w:space="0" w:color="auto"/>
+              <w:bottom w:val="single" w:sz="4" w:space="0" w:color="auto"/>
+              <w:right w:val="single" w:sz="4" w:space="0" w:color="auto"/>
+            </w:tcBorders>
+            <w:shd w:val="clear" w:color="auto" w:fill="auto"/>
+            <w:noWrap/>
+            <w:vAlign w:val="bottom"/>
+            <w:hideMark/>
+          </w:tcPr>
+          <w:p>
+            <w:pPr>
+              <w:rPr>
+                <w:rFonts w:ascii="Calibri" w:hAnsi="Calibri" w:cs="Calibri"/>
+                <w:b/>
+                <w:bCs/>
+                <w:color w:val="000000"/>
+                <w:lang w:val="en-US" w:eastAsia="en-US"/>
+              </w:rPr>
+            </w:pPr>
+            <w:proofErr w:type="spellStart"/>
+            <w:r>
+              <w:rPr>
+                <w:rFonts w:ascii="Calibri" w:hAnsi="Calibri" w:cs="Calibri"/>
+                <w:b/>
+                <w:bCs/>
+                <w:color w:val="000000"/>
+                <w:lang w:val="en-US" w:eastAsia="en-US"/>
+              </w:rPr>
+              <w:t>Cuota</w:t>
+            </w:r>
+            <w:proofErr w:type="spellEnd"/>
+          </w:p>
+        </w:tc>
+        <w:tc>
+          <w:tcPr>
+            <w:tcW w:w="4040" w:type="dxa"/>
+            <w:tcBorders>
+              <w:top w:val="single" w:sz="4" w:space="0" w:color="auto"/>
+              <w:left w:val="nil"/>
+              <w:bottom w:val="single" w:sz="4" w:space="0" w:color="auto"/>
+              <w:right w:val="single" w:sz="4" w:space="0" w:color="auto"/>
+            </w:tcBorders>
+            <w:shd w:val="clear" w:color="auto" w:fill="auto"/>
+            <w:noWrap/>
+            <w:vAlign w:val="bottom"/>
+            <w:hideMark/>
+          </w:tcPr>
+          <w:p>
+            <w:pPr>
+              <w:rPr>
+                <w:rFonts w:ascii="Calibri" w:hAnsi="Calibri" w:cs="Calibri"/>
+                <w:b/>
+                <w:bCs/>
+                <w:color w:val="000000"/>
+                <w:lang w:val="en-US" w:eastAsia="en-US"/>
+              </w:rPr>
+            </w:pPr>
+            <w:proofErr w:type="spellStart"/>
+            <w:r>
+              <w:rPr>
+                <w:rFonts w:ascii="Calibri" w:hAnsi="Calibri" w:cs="Calibri"/>
+                <w:b/>
+                <w:bCs/>
+                <w:color w:val="000000"/>
+                <w:lang w:val="en-US" w:eastAsia="en-US"/>
+              </w:rPr>
+              <w:t>Fecha</w:t>
+            </w:r>
+            <w:proofErr w:type="spellEnd"/>
+            <w:r>
+              <w:rPr>
+                <w:rFonts w:ascii="Calibri" w:hAnsi="Calibri" w:cs="Calibri"/>
+                <w:b/>
+                <w:bCs/>
+                <w:color w:val="000000"/>
+                <w:lang w:val="en-US" w:eastAsia="en-US"/>
+              </w:rPr>
+              <w:t xml:space="preserve"> Pago</w:t>
+            </w:r>
+          </w:p>
+        </w:tc>
+        <w:tc>
+          <w:tcPr>
+            <w:tcW w:w="1480" w:type="dxa"/>
+            <w:tcBorders>
+              <w:top w:val="single" w:sz="4" w:space="0" w:color="auto"/>
+              <w:left w:val="nil"/>
+              <w:bottom w:val="single" w:sz="4" w:space="0" w:color="auto"/>
+              <w:right w:val="single" w:sz="4" w:space="0" w:color="auto"/>
+            </w:tcBorders>
+            <w:shd w:val="clear" w:color="auto" w:fill="auto"/>
+            <w:noWrap/>
+            <w:vAlign w:val="bottom"/>
+            <w:hideMark/>
+          </w:tcPr>
+          <w:p>
+            <w:pPr>
+              <w:rPr>
+                <w:rFonts w:ascii="Calibri" w:hAnsi="Calibri" w:cs="Calibri"/>
+                <w:b/>
+                <w:bCs/>
+                <w:color w:val="000000"/>
+                <w:lang w:val="en-US" w:eastAsia="en-US"/>
+              </w:rPr>
+            </w:pPr>
+            <w:proofErr w:type="spellStart"/>
+            <w:r>
+              <w:rPr>
+                <w:rFonts w:ascii="Calibri" w:hAnsi="Calibri" w:cs="Calibri"/>
+                <w:b/>
+                <w:bCs/>
+                <w:color w:val="000000"/>
+                <w:lang w:val="en-US" w:eastAsia="en-US"/>
+              </w:rPr>
+              <w:t>Cuota</w:t>
+            </w:r>
+            <w:proofErr w:type="spellEnd"/>
+            <w:r>
+              <w:rPr>
+                <w:rFonts w:ascii="Calibri" w:hAnsi="Calibri" w:cs="Calibri"/>
+                <w:b/>
+                <w:bCs/>
+                <w:color w:val="000000"/>
+                <w:lang w:val="en-US" w:eastAsia="en-US"/>
+              </w:rPr>
+              <w:t xml:space="preserve"> Capital</w:t>
+            </w:r>
+          </w:p>
+        </w:tc>
+        <w:tc>
+          <w:tcPr>
+            <w:tcW w:w="1324" w:type="dxa"/>
+            <w:tcBorders>
+              <w:top w:val="single" w:sz="4" w:space="0" w:color="auto"/>
+              <w:left w:val="nil"/>
+              <w:bottom w:val="single" w:sz="4" w:space="0" w:color="auto"/>
+              <w:right w:val="single" w:sz="4" w:space="0" w:color="auto"/>
+            </w:tcBorders>
+            <w:shd w:val="clear" w:color="auto" w:fill="auto"/>
+            <w:noWrap/>
+            <w:vAlign w:val="bottom"/>
+            <w:hideMark/>
+          </w:tcPr>
+          <w:p>
+            <w:pPr>
+              <w:rPr>
+                <w:rFonts w:ascii="Calibri" w:hAnsi="Calibri" w:cs="Calibri"/>
+                <w:b/>
+                <w:bCs/>
+                <w:color w:val="000000"/>
+                <w:lang w:val="en-US" w:eastAsia="en-US"/>
+              </w:rPr>
+            </w:pPr>
+            <w:proofErr w:type="spellStart"/>
+            <w:r>
+              <w:rPr>
+                <w:rFonts w:ascii="Calibri" w:hAnsi="Calibri" w:cs="Calibri"/>
+                <w:b/>
+                <w:bCs/>
+                <w:color w:val="000000"/>
+                <w:lang w:val="en-US" w:eastAsia="en-US"/>
+              </w:rPr>
+              <w:t>Cuota</w:t>
+            </w:r>
+            <w:proofErr w:type="spellEnd"/>
+            <w:r>
+              <w:rPr>
+                <w:rFonts w:ascii="Calibri" w:hAnsi="Calibri" w:cs="Calibri"/>
+                <w:b/>
+                <w:bCs/>
+                <w:color w:val="000000"/>
+                <w:lang w:val="en-US" w:eastAsia="en-US"/>
+              </w:rPr>
+              <w:t xml:space="preserve"> Adm.</w:t>
+            </w:r>
+          </w:p>
+        </w:tc>
+        <w:tc>
+          <w:tcPr>
+            <w:tcW w:w="1060" w:type="dxa"/>
+            <w:tcBorders>
+              <w:top w:val="single" w:sz="4" w:space="0" w:color="auto"/>
+              <w:left w:val="nil"/>
+              <w:bottom w:val="single" w:sz="4" w:space="0" w:color="auto"/>
+              <w:right w:val="single" w:sz="4" w:space="0" w:color="auto"/>
+            </w:tcBorders>
+            <w:shd w:val="clear" w:color="auto" w:fill="auto"/>
+            <w:noWrap/>
+            <w:vAlign w:val="bottom"/>
+            <w:hideMark/>
+          </w:tcPr>
+          <w:p>
+            <w:pPr>
+              <w:rPr>
+                <w:rFonts w:ascii="Calibri" w:hAnsi="Calibri" w:cs="Calibri"/>
+                <w:b/>
+                <w:bCs/>
+                <w:color w:val="000000"/>
+                <w:lang w:val="en-US" w:eastAsia="en-US"/>
+              </w:rPr>
+            </w:pPr>
+            <w:r>
+              <w:rPr>
+                <w:rFonts w:ascii="Calibri" w:hAnsi="Calibri" w:cs="Calibri"/>
+                <w:b/>
+                <w:bCs/>
+                <w:color w:val="000000"/>
+                <w:lang w:val="en-US" w:eastAsia="en-US"/>
+              </w:rPr>
+              <w:t xml:space="preserve">IVA </w:t>
+            </w:r>
+            <w:proofErr w:type="spellStart"/>
+            <w:r>
+              <w:rPr>
+                <w:rFonts w:ascii="Calibri" w:hAnsi="Calibri" w:cs="Calibri"/>
+                <w:b/>
+                <w:bCs/>
+                <w:color w:val="000000"/>
+                <w:lang w:val="en-US" w:eastAsia="en-US"/>
+              </w:rPr>
+              <w:t>adm.</w:t>
+            </w:r>
+            <w:proofErr w:type="spellEnd"/>
+          </w:p>
+        </w:tc>
+        <w:tc>
+          <w:tcPr>
+            <w:tcW w:w="1253" w:type="dxa"/>
+            <w:tcBorders>
+              <w:top w:val="single" w:sz="4" w:space="0" w:color="auto"/>
+              <w:left w:val="nil"/>
+              <w:bottom w:val="single" w:sz="4" w:space="0" w:color="auto"/>
+              <w:right w:val="single" w:sz="4" w:space="0" w:color="auto"/>
+            </w:tcBorders>
+            <w:shd w:val="clear" w:color="auto" w:fill="auto"/>
+            <w:noWrap/>
+            <w:vAlign w:val="bottom"/>
+            <w:hideMark/>
+          </w:tcPr>
+          <w:p>
+            <w:pPr>
+              <w:rPr>
+                <w:rFonts w:ascii="Calibri" w:hAnsi="Calibri" w:cs="Calibri"/>
+                <w:b/>
+                <w:bCs/>
+                <w:color w:val="000000"/>
+                <w:lang w:val="en-US" w:eastAsia="en-US"/>
+              </w:rPr>
+            </w:pPr>
+            <w:proofErr w:type="spellStart"/>
+            <w:r>
+              <w:rPr>
+                <w:rFonts w:ascii="Calibri" w:hAnsi="Calibri" w:cs="Calibri"/>
+                <w:b/>
+                <w:bCs/>
+                <w:color w:val="000000"/>
+                <w:lang w:val="en-US" w:eastAsia="en-US"/>
+              </w:rPr>
+              <w:t>Saldo</w:t>
+            </w:r>
+            <w:proofErr w:type="spellEnd"/>
           </w:p>
         </w:tc>
       </w:tr>
@@ -2095,14 +2472,13 @@
             <w:tcW w:w="1300" w:type="dxa"/>
             <w:tcBorders>
               <w:top w:val="nil"/>
-              <w:left w:val="nil"/>
-              <w:bottom w:val="nil"/>
-              <w:right w:val="nil"/>
-            </w:tcBorders>
-            <w:shd w:val="clear" w:color="auto" w:fill="auto"/>
-            <w:noWrap/>
-            <w:vAlign w:val="bottom"/>
-            <w:hideMark/>
+              <w:left w:val="single" w:sz="4" w:space="0" w:color="auto"/>
+              <w:bottom w:val="single" w:sz="4" w:space="0" w:color="auto"/>
+              <w:right w:val="single" w:sz="4" w:space="0" w:color="auto"/>
+            </w:tcBorders>
+            <w:shd w:val="clear" w:color="auto" w:fill="auto"/>
+            <w:noWrap/>
+            <w:vAlign w:val="bottom"/>
           </w:tcPr>
           <w:p>
             <w:pPr>
@@ -2123,17 +2499,18 @@
             <w:tcBorders>
               <w:top w:val="nil"/>
               <w:left w:val="nil"/>
-              <w:bottom w:val="nil"/>
-              <w:right w:val="nil"/>
-            </w:tcBorders>
-            <w:shd w:val="clear" w:color="auto" w:fill="auto"/>
-            <w:noWrap/>
-            <w:vAlign w:val="bottom"/>
-            <w:hideMark/>
-          </w:tcPr>
-          <w:p>
-            <w:pPr>
-              <w:rPr>
+              <w:bottom w:val="single" w:sz="4" w:space="0" w:color="auto"/>
+              <w:right w:val="single" w:sz="4" w:space="0" w:color="auto"/>
+            </w:tcBorders>
+            <w:shd w:val="clear" w:color="auto" w:fill="auto"/>
+            <w:noWrap/>
+            <w:vAlign w:val="bottom"/>
+          </w:tcPr>
+          <w:p>
+            <w:pPr>
+              <w:rPr>
+                <w:rFonts w:ascii="'Times New Roman'" w:hAnsi="'Times New Roman'" w:cs="Calibri"/>
+                <w:color w:val="000000"/>
                 <w:sz w:val="20"/>
                 <w:szCs w:val="20"/>
                 <w:lang w:val="en-US" w:eastAsia="en-US"/>
@@ -2147,41 +2524,45 @@
             <w:tcBorders>
               <w:top w:val="nil"/>
               <w:left w:val="nil"/>
-              <w:bottom w:val="nil"/>
-              <w:right w:val="nil"/>
-            </w:tcBorders>
-            <w:shd w:val="clear" w:color="auto" w:fill="auto"/>
-            <w:noWrap/>
-            <w:vAlign w:val="bottom"/>
-            <w:hideMark/>
-          </w:tcPr>
-          <w:p>
-            <w:pPr>
-              <w:rPr>
-                <w:sz w:val="20"/>
-                <w:szCs w:val="20"/>
-                <w:lang w:val="en-US" w:eastAsia="en-US"/>
-              </w:rPr>
-            </w:pPr>
-          </w:p>
-        </w:tc>
-        <w:tc>
-          <w:tcPr>
-            <w:tcW w:w="1300" w:type="dxa"/>
-            <w:tcBorders>
-              <w:top w:val="nil"/>
-              <w:left w:val="nil"/>
-              <w:bottom w:val="nil"/>
-              <w:right w:val="nil"/>
-            </w:tcBorders>
-            <w:shd w:val="clear" w:color="auto" w:fill="auto"/>
-            <w:noWrap/>
-            <w:vAlign w:val="bottom"/>
-            <w:hideMark/>
-          </w:tcPr>
-          <w:p>
-            <w:pPr>
-              <w:rPr>
+              <w:bottom w:val="single" w:sz="4" w:space="0" w:color="auto"/>
+              <w:right w:val="single" w:sz="4" w:space="0" w:color="auto"/>
+            </w:tcBorders>
+            <w:shd w:val="clear" w:color="auto" w:fill="auto"/>
+            <w:noWrap/>
+            <w:vAlign w:val="bottom"/>
+          </w:tcPr>
+          <w:p>
+            <w:pPr>
+              <w:jc w:val="right"/>
+              <w:rPr>
+                <w:rFonts w:ascii="'Times New Roman'" w:hAnsi="'Times New Roman'" w:cs="Calibri"/>
+                <w:color w:val="000000"/>
+                <w:sz w:val="20"/>
+                <w:szCs w:val="20"/>
+                <w:lang w:val="en-US" w:eastAsia="en-US"/>
+              </w:rPr>
+            </w:pPr>
+          </w:p>
+        </w:tc>
+        <w:tc>
+          <w:tcPr>
+            <w:tcW w:w="1324" w:type="dxa"/>
+            <w:tcBorders>
+              <w:top w:val="nil"/>
+              <w:left w:val="nil"/>
+              <w:bottom w:val="single" w:sz="4" w:space="0" w:color="auto"/>
+              <w:right w:val="single" w:sz="4" w:space="0" w:color="auto"/>
+            </w:tcBorders>
+            <w:shd w:val="clear" w:color="auto" w:fill="auto"/>
+            <w:noWrap/>
+            <w:vAlign w:val="bottom"/>
+          </w:tcPr>
+          <w:p>
+            <w:pPr>
+              <w:jc w:val="right"/>
+              <w:rPr>
+                <w:rFonts w:ascii="'Times New Roman'" w:hAnsi="'Times New Roman'" w:cs="Calibri"/>
+                <w:color w:val="000000"/>
                 <w:sz w:val="20"/>
                 <w:szCs w:val="20"/>
                 <w:lang w:val="en-US" w:eastAsia="en-US"/>
@@ -2195,319 +2576,50 @@
             <w:tcBorders>
               <w:top w:val="nil"/>
               <w:left w:val="nil"/>
-              <w:bottom w:val="nil"/>
-              <w:right w:val="nil"/>
-            </w:tcBorders>
-            <w:shd w:val="clear" w:color="auto" w:fill="auto"/>
-            <w:noWrap/>
-            <w:vAlign w:val="bottom"/>
-            <w:hideMark/>
-          </w:tcPr>
-          <w:p>
-            <w:pPr>
-              <w:rPr>
-                <w:sz w:val="20"/>
-                <w:szCs w:val="20"/>
-                <w:lang w:val="en-US" w:eastAsia="en-US"/>
-              </w:rPr>
-            </w:pPr>
-          </w:p>
-        </w:tc>
-        <w:tc>
-          <w:tcPr>
-            <w:tcW w:w="1220" w:type="dxa"/>
-            <w:tcBorders>
-              <w:top w:val="nil"/>
-              <w:left w:val="nil"/>
-              <w:bottom w:val="nil"/>
-              <w:right w:val="nil"/>
-            </w:tcBorders>
-            <w:shd w:val="clear" w:color="auto" w:fill="auto"/>
-            <w:noWrap/>
-            <w:vAlign w:val="bottom"/>
-            <w:hideMark/>
-          </w:tcPr>
-          <w:p>
-            <w:pPr>
-              <w:rPr>
-                <w:sz w:val="20"/>
-                <w:szCs w:val="20"/>
-                <w:lang w:val="en-US" w:eastAsia="en-US"/>
-              </w:rPr>
-            </w:pPr>
-          </w:p>
-        </w:tc>
-      </w:tr>
-      <w:tr>
-        <w:trPr>
-          <w:trHeight w:val="315"/>
-        </w:trPr>
-        <w:tc>
-          <w:tcPr>
-            <w:tcW w:w="1300" w:type="dxa"/>
-            <w:tcBorders>
-              <w:top w:val="single" w:sz="4" w:space="0" w:color="auto"/>
-              <w:left w:val="single" w:sz="4" w:space="0" w:color="auto"/>
-              <w:bottom w:val="single" w:sz="4" w:space="0" w:color="auto"/>
-              <w:right w:val="single" w:sz="4" w:space="0" w:color="auto"/>
-            </w:tcBorders>
-            <w:shd w:val="clear" w:color="auto" w:fill="auto"/>
-            <w:noWrap/>
-            <w:vAlign w:val="bottom"/>
-            <w:hideMark/>
-          </w:tcPr>
-          <w:p>
-            <w:pPr>
-              <w:rPr>
-                <w:rFonts w:ascii="Calibri" w:hAnsi="Calibri" w:cs="Calibri"/>
-                <w:b/>
-                <w:bCs/>
-                <w:color w:val="000000"/>
-                <w:lang w:val="en-US" w:eastAsia="en-US"/>
-              </w:rPr>
-            </w:pPr>
-            <w:proofErr w:type="spellStart"/>
-            <w:r>
-              <w:rPr>
-                <w:rFonts w:ascii="Calibri" w:hAnsi="Calibri" w:cs="Calibri"/>
-                <w:b/>
-                <w:bCs/>
-                <w:color w:val="000000"/>
-                <w:lang w:val="en-US" w:eastAsia="en-US"/>
-              </w:rPr>
-              <w:t>Cuota</w:t>
-            </w:r>
-            <w:proofErr w:type="spellEnd"/>
-          </w:p>
-        </w:tc>
-        <w:tc>
-          <w:tcPr>
-            <w:tcW w:w="4040" w:type="dxa"/>
-            <w:tcBorders>
-              <w:top w:val="single" w:sz="4" w:space="0" w:color="auto"/>
-              <w:left w:val="nil"/>
-              <w:bottom w:val="single" w:sz="4" w:space="0" w:color="auto"/>
-              <w:right w:val="single" w:sz="4" w:space="0" w:color="auto"/>
-            </w:tcBorders>
-            <w:shd w:val="clear" w:color="auto" w:fill="auto"/>
-            <w:noWrap/>
-            <w:vAlign w:val="bottom"/>
-            <w:hideMark/>
-          </w:tcPr>
-          <w:p>
-            <w:pPr>
-              <w:rPr>
-                <w:rFonts w:ascii="Calibri" w:hAnsi="Calibri" w:cs="Calibri"/>
-                <w:b/>
-                <w:bCs/>
-                <w:color w:val="000000"/>
-                <w:lang w:val="en-US" w:eastAsia="en-US"/>
-              </w:rPr>
-            </w:pPr>
-            <w:proofErr w:type="spellStart"/>
-            <w:r>
-              <w:rPr>
-                <w:rFonts w:ascii="Calibri" w:hAnsi="Calibri" w:cs="Calibri"/>
-                <w:b/>
-                <w:bCs/>
-                <w:color w:val="000000"/>
-                <w:lang w:val="en-US" w:eastAsia="en-US"/>
-              </w:rPr>
-              <w:t>Fecha</w:t>
-            </w:r>
-            <w:proofErr w:type="spellEnd"/>
-            <w:r>
-              <w:rPr>
-                <w:rFonts w:ascii="Calibri" w:hAnsi="Calibri" w:cs="Calibri"/>
-                <w:b/>
-                <w:bCs/>
-                <w:color w:val="000000"/>
-                <w:lang w:val="en-US" w:eastAsia="en-US"/>
-              </w:rPr>
-              <w:t xml:space="preserve"> Pago</w:t>
-            </w:r>
-          </w:p>
-        </w:tc>
-        <w:tc>
-          <w:tcPr>
-            <w:tcW w:w="1480" w:type="dxa"/>
-            <w:tcBorders>
-              <w:top w:val="single" w:sz="4" w:space="0" w:color="auto"/>
-              <w:left w:val="nil"/>
-              <w:bottom w:val="single" w:sz="4" w:space="0" w:color="auto"/>
-              <w:right w:val="single" w:sz="4" w:space="0" w:color="auto"/>
-            </w:tcBorders>
-            <w:shd w:val="clear" w:color="auto" w:fill="auto"/>
-            <w:noWrap/>
-            <w:vAlign w:val="bottom"/>
-            <w:hideMark/>
-          </w:tcPr>
-          <w:p>
-            <w:pPr>
-              <w:rPr>
-                <w:rFonts w:ascii="Calibri" w:hAnsi="Calibri" w:cs="Calibri"/>
-                <w:b/>
-                <w:bCs/>
-                <w:color w:val="000000"/>
-                <w:lang w:val="en-US" w:eastAsia="en-US"/>
-              </w:rPr>
-            </w:pPr>
-            <w:proofErr w:type="spellStart"/>
-            <w:r>
-              <w:rPr>
-                <w:rFonts w:ascii="Calibri" w:hAnsi="Calibri" w:cs="Calibri"/>
-                <w:b/>
-                <w:bCs/>
-                <w:color w:val="000000"/>
-                <w:lang w:val="en-US" w:eastAsia="en-US"/>
-              </w:rPr>
-              <w:t>Cuota</w:t>
-            </w:r>
-            <w:proofErr w:type="spellEnd"/>
-            <w:r>
-              <w:rPr>
-                <w:rFonts w:ascii="Calibri" w:hAnsi="Calibri" w:cs="Calibri"/>
-                <w:b/>
-                <w:bCs/>
-                <w:color w:val="000000"/>
-                <w:lang w:val="en-US" w:eastAsia="en-US"/>
-              </w:rPr>
-              <w:t xml:space="preserve"> Capital</w:t>
-            </w:r>
-          </w:p>
-        </w:tc>
-        <w:tc>
-          <w:tcPr>
-            <w:tcW w:w="1300" w:type="dxa"/>
-            <w:tcBorders>
-              <w:top w:val="single" w:sz="4" w:space="0" w:color="auto"/>
-              <w:left w:val="nil"/>
-              <w:bottom w:val="single" w:sz="4" w:space="0" w:color="auto"/>
-              <w:right w:val="single" w:sz="4" w:space="0" w:color="auto"/>
-            </w:tcBorders>
-            <w:shd w:val="clear" w:color="auto" w:fill="auto"/>
-            <w:noWrap/>
-            <w:vAlign w:val="bottom"/>
-            <w:hideMark/>
-          </w:tcPr>
-          <w:p>
-            <w:pPr>
-              <w:rPr>
-                <w:rFonts w:ascii="Calibri" w:hAnsi="Calibri" w:cs="Calibri"/>
-                <w:b/>
-                <w:bCs/>
-                <w:color w:val="000000"/>
-                <w:lang w:val="en-US" w:eastAsia="en-US"/>
-              </w:rPr>
-            </w:pPr>
-            <w:proofErr w:type="spellStart"/>
-            <w:r>
-              <w:rPr>
-                <w:rFonts w:ascii="Calibri" w:hAnsi="Calibri" w:cs="Calibri"/>
-                <w:b/>
-                <w:bCs/>
-                <w:color w:val="000000"/>
-                <w:lang w:val="en-US" w:eastAsia="en-US"/>
-              </w:rPr>
-              <w:t>Cuota</w:t>
-            </w:r>
-            <w:proofErr w:type="spellEnd"/>
-            <w:r>
-              <w:rPr>
-                <w:rFonts w:ascii="Calibri" w:hAnsi="Calibri" w:cs="Calibri"/>
-                <w:b/>
-                <w:bCs/>
-                <w:color w:val="000000"/>
-                <w:lang w:val="en-US" w:eastAsia="en-US"/>
-              </w:rPr>
-              <w:t xml:space="preserve"> Adm.</w:t>
-            </w:r>
-          </w:p>
-        </w:tc>
-        <w:tc>
-          <w:tcPr>
-            <w:tcW w:w="1060" w:type="dxa"/>
-            <w:tcBorders>
-              <w:top w:val="single" w:sz="4" w:space="0" w:color="auto"/>
-              <w:left w:val="nil"/>
-              <w:bottom w:val="single" w:sz="4" w:space="0" w:color="auto"/>
-              <w:right w:val="single" w:sz="4" w:space="0" w:color="auto"/>
-            </w:tcBorders>
-            <w:shd w:val="clear" w:color="auto" w:fill="auto"/>
-            <w:noWrap/>
-            <w:vAlign w:val="bottom"/>
-            <w:hideMark/>
-          </w:tcPr>
-          <w:p>
-            <w:pPr>
-              <w:rPr>
-                <w:rFonts w:ascii="Calibri" w:hAnsi="Calibri" w:cs="Calibri"/>
-                <w:b/>
-                <w:bCs/>
-                <w:color w:val="000000"/>
-                <w:lang w:val="en-US" w:eastAsia="en-US"/>
-              </w:rPr>
-            </w:pPr>
-            <w:r>
-              <w:rPr>
-                <w:rFonts w:ascii="Calibri" w:hAnsi="Calibri" w:cs="Calibri"/>
-                <w:b/>
-                <w:bCs/>
-                <w:color w:val="000000"/>
-                <w:lang w:val="en-US" w:eastAsia="en-US"/>
-              </w:rPr>
-              <w:t xml:space="preserve">IVA </w:t>
-            </w:r>
-            <w:proofErr w:type="spellStart"/>
-            <w:r>
-              <w:rPr>
-                <w:rFonts w:ascii="Calibri" w:hAnsi="Calibri" w:cs="Calibri"/>
-                <w:b/>
-                <w:bCs/>
-                <w:color w:val="000000"/>
-                <w:lang w:val="en-US" w:eastAsia="en-US"/>
-              </w:rPr>
-              <w:t>adm.</w:t>
-            </w:r>
-            <w:proofErr w:type="spellEnd"/>
-          </w:p>
-        </w:tc>
-        <w:tc>
-          <w:tcPr>
-            <w:tcW w:w="1220" w:type="dxa"/>
-            <w:tcBorders>
-              <w:top w:val="single" w:sz="4" w:space="0" w:color="auto"/>
-              <w:left w:val="nil"/>
-              <w:bottom w:val="single" w:sz="4" w:space="0" w:color="auto"/>
-              <w:right w:val="single" w:sz="4" w:space="0" w:color="auto"/>
-            </w:tcBorders>
-            <w:shd w:val="clear" w:color="auto" w:fill="auto"/>
-            <w:noWrap/>
-            <w:vAlign w:val="bottom"/>
-            <w:hideMark/>
-          </w:tcPr>
-          <w:p>
-            <w:pPr>
-              <w:rPr>
-                <w:rFonts w:ascii="Calibri" w:hAnsi="Calibri" w:cs="Calibri"/>
-                <w:b/>
-                <w:bCs/>
-                <w:color w:val="000000"/>
-                <w:lang w:val="en-US" w:eastAsia="en-US"/>
-              </w:rPr>
-            </w:pPr>
-            <w:proofErr w:type="spellStart"/>
-            <w:r>
-              <w:rPr>
-                <w:rFonts w:ascii="Calibri" w:hAnsi="Calibri" w:cs="Calibri"/>
-                <w:b/>
-                <w:bCs/>
-                <w:color w:val="000000"/>
-                <w:lang w:val="en-US" w:eastAsia="en-US"/>
-              </w:rPr>
-              <w:t>Saldo</w:t>
-            </w:r>
-            <w:proofErr w:type="spellEnd"/>
+              <w:bottom w:val="single" w:sz="4" w:space="0" w:color="auto"/>
+              <w:right w:val="single" w:sz="4" w:space="0" w:color="auto"/>
+            </w:tcBorders>
+            <w:shd w:val="clear" w:color="auto" w:fill="auto"/>
+            <w:noWrap/>
+            <w:vAlign w:val="bottom"/>
+          </w:tcPr>
+          <w:p>
+            <w:pPr>
+              <w:jc w:val="right"/>
+              <w:rPr>
+                <w:rFonts w:ascii="'Times New Roman'" w:hAnsi="'Times New Roman'" w:cs="Calibri"/>
+                <w:color w:val="000000"/>
+                <w:sz w:val="20"/>
+                <w:szCs w:val="20"/>
+                <w:lang w:val="en-US" w:eastAsia="en-US"/>
+              </w:rPr>
+            </w:pPr>
+          </w:p>
+        </w:tc>
+        <w:tc>
+          <w:tcPr>
+            <w:tcW w:w="1253" w:type="dxa"/>
+            <w:tcBorders>
+              <w:top w:val="nil"/>
+              <w:left w:val="nil"/>
+              <w:bottom w:val="single" w:sz="4" w:space="0" w:color="auto"/>
+              <w:right w:val="single" w:sz="4" w:space="0" w:color="auto"/>
+            </w:tcBorders>
+            <w:shd w:val="clear" w:color="auto" w:fill="auto"/>
+            <w:noWrap/>
+            <w:vAlign w:val="bottom"/>
+          </w:tcPr>
+          <w:p>
+            <w:pPr>
+              <w:jc w:val="right"/>
+              <w:rPr>
+                <w:rFonts w:ascii="'Times New Roman'" w:hAnsi="'Times New Roman'" w:cs="Calibri"/>
+                <w:color w:val="000000"/>
+                <w:sz w:val="20"/>
+                <w:szCs w:val="20"/>
+                <w:lang w:val="en-US" w:eastAsia="en-US"/>
+              </w:rPr>
+            </w:pPr>
           </w:p>
         </w:tc>
       </w:tr>
@@ -2594,7 +2706,7 @@
         </w:tc>
         <w:tc>
           <w:tcPr>
-            <w:tcW w:w="1300" w:type="dxa"/>
+            <w:tcW w:w="1324" w:type="dxa"/>
             <w:tcBorders>
               <w:top w:val="nil"/>
               <w:left w:val="nil"/>
@@ -2646,7 +2758,7 @@
         </w:tc>
         <w:tc>
           <w:tcPr>
-            <w:tcW w:w="1220" w:type="dxa"/>
+            <w:tcW w:w="1253" w:type="dxa"/>
             <w:tcBorders>
               <w:top w:val="nil"/>
               <w:left w:val="nil"/>
@@ -2754,7 +2866,7 @@
         </w:tc>
         <w:tc>
           <w:tcPr>
-            <w:tcW w:w="1300" w:type="dxa"/>
+            <w:tcW w:w="1324" w:type="dxa"/>
             <w:tcBorders>
               <w:top w:val="nil"/>
               <w:left w:val="nil"/>
@@ -2806,7 +2918,7 @@
         </w:tc>
         <w:tc>
           <w:tcPr>
-            <w:tcW w:w="1220" w:type="dxa"/>
+            <w:tcW w:w="1253" w:type="dxa"/>
             <w:tcBorders>
               <w:top w:val="nil"/>
               <w:left w:val="nil"/>
@@ -2914,7 +3026,7 @@
         </w:tc>
         <w:tc>
           <w:tcPr>
-            <w:tcW w:w="1300" w:type="dxa"/>
+            <w:tcW w:w="1324" w:type="dxa"/>
             <w:tcBorders>
               <w:top w:val="nil"/>
               <w:left w:val="nil"/>
@@ -2966,7 +3078,7 @@
         </w:tc>
         <w:tc>
           <w:tcPr>
-            <w:tcW w:w="1220" w:type="dxa"/>
+            <w:tcW w:w="1253" w:type="dxa"/>
             <w:tcBorders>
               <w:top w:val="nil"/>
               <w:left w:val="nil"/>
@@ -3074,7 +3186,7 @@
         </w:tc>
         <w:tc>
           <w:tcPr>
-            <w:tcW w:w="1300" w:type="dxa"/>
+            <w:tcW w:w="1324" w:type="dxa"/>
             <w:tcBorders>
               <w:top w:val="nil"/>
               <w:left w:val="nil"/>
@@ -3126,7 +3238,7 @@
         </w:tc>
         <w:tc>
           <w:tcPr>
-            <w:tcW w:w="1220" w:type="dxa"/>
+            <w:tcW w:w="1253" w:type="dxa"/>
             <w:tcBorders>
               <w:top w:val="nil"/>
               <w:left w:val="nil"/>
@@ -3234,7 +3346,7 @@
         </w:tc>
         <w:tc>
           <w:tcPr>
-            <w:tcW w:w="1300" w:type="dxa"/>
+            <w:tcW w:w="1324" w:type="dxa"/>
             <w:tcBorders>
               <w:top w:val="nil"/>
               <w:left w:val="nil"/>
@@ -3286,7 +3398,7 @@
         </w:tc>
         <w:tc>
           <w:tcPr>
-            <w:tcW w:w="1220" w:type="dxa"/>
+            <w:tcW w:w="1253" w:type="dxa"/>
             <w:tcBorders>
               <w:top w:val="nil"/>
               <w:left w:val="nil"/>
@@ -3394,7 +3506,7 @@
         </w:tc>
         <w:tc>
           <w:tcPr>
-            <w:tcW w:w="1300" w:type="dxa"/>
+            <w:tcW w:w="1324" w:type="dxa"/>
             <w:tcBorders>
               <w:top w:val="nil"/>
               <w:left w:val="nil"/>
@@ -3446,7 +3558,7 @@
         </w:tc>
         <w:tc>
           <w:tcPr>
-            <w:tcW w:w="1220" w:type="dxa"/>
+            <w:tcW w:w="1253" w:type="dxa"/>
             <w:tcBorders>
               <w:top w:val="nil"/>
               <w:left w:val="nil"/>
@@ -3554,7 +3666,7 @@
         </w:tc>
         <w:tc>
           <w:tcPr>
-            <w:tcW w:w="1300" w:type="dxa"/>
+            <w:tcW w:w="1324" w:type="dxa"/>
             <w:tcBorders>
               <w:top w:val="nil"/>
               <w:left w:val="nil"/>
@@ -3606,7 +3718,7 @@
         </w:tc>
         <w:tc>
           <w:tcPr>
-            <w:tcW w:w="1220" w:type="dxa"/>
+            <w:tcW w:w="1253" w:type="dxa"/>
             <w:tcBorders>
               <w:top w:val="nil"/>
               <w:left w:val="nil"/>
@@ -3714,7 +3826,7 @@
         </w:tc>
         <w:tc>
           <w:tcPr>
-            <w:tcW w:w="1300" w:type="dxa"/>
+            <w:tcW w:w="1324" w:type="dxa"/>
             <w:tcBorders>
               <w:top w:val="nil"/>
               <w:left w:val="nil"/>
@@ -3766,7 +3878,7 @@
         </w:tc>
         <w:tc>
           <w:tcPr>
-            <w:tcW w:w="1220" w:type="dxa"/>
+            <w:tcW w:w="1253" w:type="dxa"/>
             <w:tcBorders>
               <w:top w:val="nil"/>
               <w:left w:val="nil"/>
@@ -3874,7 +3986,7 @@
         </w:tc>
         <w:tc>
           <w:tcPr>
-            <w:tcW w:w="1300" w:type="dxa"/>
+            <w:tcW w:w="1324" w:type="dxa"/>
             <w:tcBorders>
               <w:top w:val="nil"/>
               <w:left w:val="nil"/>
@@ -3926,7 +4038,7 @@
         </w:tc>
         <w:tc>
           <w:tcPr>
-            <w:tcW w:w="1220" w:type="dxa"/>
+            <w:tcW w:w="1253" w:type="dxa"/>
             <w:tcBorders>
               <w:top w:val="nil"/>
               <w:left w:val="nil"/>
@@ -4034,7 +4146,7 @@
         </w:tc>
         <w:tc>
           <w:tcPr>
-            <w:tcW w:w="1300" w:type="dxa"/>
+            <w:tcW w:w="1324" w:type="dxa"/>
             <w:tcBorders>
               <w:top w:val="nil"/>
               <w:left w:val="nil"/>
@@ -4086,7 +4198,7 @@
         </w:tc>
         <w:tc>
           <w:tcPr>
-            <w:tcW w:w="1220" w:type="dxa"/>
+            <w:tcW w:w="1253" w:type="dxa"/>
             <w:tcBorders>
               <w:top w:val="nil"/>
               <w:left w:val="nil"/>
@@ -4194,7 +4306,7 @@
         </w:tc>
         <w:tc>
           <w:tcPr>
-            <w:tcW w:w="1300" w:type="dxa"/>
+            <w:tcW w:w="1324" w:type="dxa"/>
             <w:tcBorders>
               <w:top w:val="nil"/>
               <w:left w:val="nil"/>
@@ -4246,7 +4358,7 @@
         </w:tc>
         <w:tc>
           <w:tcPr>
-            <w:tcW w:w="1220" w:type="dxa"/>
+            <w:tcW w:w="1253" w:type="dxa"/>
             <w:tcBorders>
               <w:top w:val="nil"/>
               <w:left w:val="nil"/>
@@ -4354,7 +4466,7 @@
         </w:tc>
         <w:tc>
           <w:tcPr>
-            <w:tcW w:w="1300" w:type="dxa"/>
+            <w:tcW w:w="1324" w:type="dxa"/>
             <w:tcBorders>
               <w:top w:val="nil"/>
               <w:left w:val="nil"/>
@@ -4406,7 +4518,7 @@
         </w:tc>
         <w:tc>
           <w:tcPr>
-            <w:tcW w:w="1220" w:type="dxa"/>
+            <w:tcW w:w="1253" w:type="dxa"/>
             <w:tcBorders>
               <w:top w:val="nil"/>
               <w:left w:val="nil"/>
@@ -4514,7 +4626,7 @@
         </w:tc>
         <w:tc>
           <w:tcPr>
-            <w:tcW w:w="1300" w:type="dxa"/>
+            <w:tcW w:w="1324" w:type="dxa"/>
             <w:tcBorders>
               <w:top w:val="nil"/>
               <w:left w:val="nil"/>
@@ -4566,7 +4678,7 @@
         </w:tc>
         <w:tc>
           <w:tcPr>
-            <w:tcW w:w="1220" w:type="dxa"/>
+            <w:tcW w:w="1253" w:type="dxa"/>
             <w:tcBorders>
               <w:top w:val="nil"/>
               <w:left w:val="nil"/>
@@ -4674,7 +4786,7 @@
         </w:tc>
         <w:tc>
           <w:tcPr>
-            <w:tcW w:w="1300" w:type="dxa"/>
+            <w:tcW w:w="1324" w:type="dxa"/>
             <w:tcBorders>
               <w:top w:val="nil"/>
               <w:left w:val="nil"/>
@@ -4726,7 +4838,7 @@
         </w:tc>
         <w:tc>
           <w:tcPr>
-            <w:tcW w:w="1220" w:type="dxa"/>
+            <w:tcW w:w="1253" w:type="dxa"/>
             <w:tcBorders>
               <w:top w:val="nil"/>
               <w:left w:val="nil"/>
@@ -4834,7 +4946,7 @@
         </w:tc>
         <w:tc>
           <w:tcPr>
-            <w:tcW w:w="1300" w:type="dxa"/>
+            <w:tcW w:w="1324" w:type="dxa"/>
             <w:tcBorders>
               <w:top w:val="nil"/>
               <w:left w:val="nil"/>
@@ -4886,7 +4998,7 @@
         </w:tc>
         <w:tc>
           <w:tcPr>
-            <w:tcW w:w="1220" w:type="dxa"/>
+            <w:tcW w:w="1253" w:type="dxa"/>
             <w:tcBorders>
               <w:top w:val="nil"/>
               <w:left w:val="nil"/>
@@ -4994,7 +5106,7 @@
         </w:tc>
         <w:tc>
           <w:tcPr>
-            <w:tcW w:w="1300" w:type="dxa"/>
+            <w:tcW w:w="1324" w:type="dxa"/>
             <w:tcBorders>
               <w:top w:val="nil"/>
               <w:left w:val="nil"/>
@@ -5046,7 +5158,7 @@
         </w:tc>
         <w:tc>
           <w:tcPr>
-            <w:tcW w:w="1220" w:type="dxa"/>
+            <w:tcW w:w="1253" w:type="dxa"/>
             <w:tcBorders>
               <w:top w:val="nil"/>
               <w:left w:val="nil"/>
@@ -5154,7 +5266,7 @@
         </w:tc>
         <w:tc>
           <w:tcPr>
-            <w:tcW w:w="1300" w:type="dxa"/>
+            <w:tcW w:w="1324" w:type="dxa"/>
             <w:tcBorders>
               <w:top w:val="nil"/>
               <w:left w:val="nil"/>
@@ -5206,7 +5318,7 @@
         </w:tc>
         <w:tc>
           <w:tcPr>
-            <w:tcW w:w="1220" w:type="dxa"/>
+            <w:tcW w:w="1253" w:type="dxa"/>
             <w:tcBorders>
               <w:top w:val="nil"/>
               <w:left w:val="nil"/>
@@ -5314,7 +5426,7 @@
         </w:tc>
         <w:tc>
           <w:tcPr>
-            <w:tcW w:w="1300" w:type="dxa"/>
+            <w:tcW w:w="1324" w:type="dxa"/>
             <w:tcBorders>
               <w:top w:val="nil"/>
               <w:left w:val="nil"/>
@@ -5366,7 +5478,7 @@
         </w:tc>
         <w:tc>
           <w:tcPr>
-            <w:tcW w:w="1220" w:type="dxa"/>
+            <w:tcW w:w="1253" w:type="dxa"/>
             <w:tcBorders>
               <w:top w:val="nil"/>
               <w:left w:val="nil"/>
@@ -5474,7 +5586,7 @@
         </w:tc>
         <w:tc>
           <w:tcPr>
-            <w:tcW w:w="1300" w:type="dxa"/>
+            <w:tcW w:w="1324" w:type="dxa"/>
             <w:tcBorders>
               <w:top w:val="nil"/>
               <w:left w:val="nil"/>
@@ -5526,7 +5638,7 @@
         </w:tc>
         <w:tc>
           <w:tcPr>
-            <w:tcW w:w="1220" w:type="dxa"/>
+            <w:tcW w:w="1253" w:type="dxa"/>
             <w:tcBorders>
               <w:top w:val="nil"/>
               <w:left w:val="nil"/>
@@ -5634,7 +5746,7 @@
         </w:tc>
         <w:tc>
           <w:tcPr>
-            <w:tcW w:w="1300" w:type="dxa"/>
+            <w:tcW w:w="1324" w:type="dxa"/>
             <w:tcBorders>
               <w:top w:val="nil"/>
               <w:left w:val="nil"/>
@@ -5686,7 +5798,7 @@
         </w:tc>
         <w:tc>
           <w:tcPr>
-            <w:tcW w:w="1220" w:type="dxa"/>
+            <w:tcW w:w="1253" w:type="dxa"/>
             <w:tcBorders>
               <w:top w:val="nil"/>
               <w:left w:val="nil"/>
@@ -5794,7 +5906,7 @@
         </w:tc>
         <w:tc>
           <w:tcPr>
-            <w:tcW w:w="1300" w:type="dxa"/>
+            <w:tcW w:w="1324" w:type="dxa"/>
             <w:tcBorders>
               <w:top w:val="nil"/>
               <w:left w:val="nil"/>
@@ -5846,7 +5958,7 @@
         </w:tc>
         <w:tc>
           <w:tcPr>
-            <w:tcW w:w="1220" w:type="dxa"/>
+            <w:tcW w:w="1253" w:type="dxa"/>
             <w:tcBorders>
               <w:top w:val="nil"/>
               <w:left w:val="nil"/>
@@ -5954,7 +6066,7 @@
         </w:tc>
         <w:tc>
           <w:tcPr>
-            <w:tcW w:w="1300" w:type="dxa"/>
+            <w:tcW w:w="1324" w:type="dxa"/>
             <w:tcBorders>
               <w:top w:val="nil"/>
               <w:left w:val="nil"/>
@@ -6006,7 +6118,7 @@
         </w:tc>
         <w:tc>
           <w:tcPr>
-            <w:tcW w:w="1220" w:type="dxa"/>
+            <w:tcW w:w="1253" w:type="dxa"/>
             <w:tcBorders>
               <w:top w:val="nil"/>
               <w:left w:val="nil"/>
@@ -6114,7 +6226,7 @@
         </w:tc>
         <w:tc>
           <w:tcPr>
-            <w:tcW w:w="1300" w:type="dxa"/>
+            <w:tcW w:w="1324" w:type="dxa"/>
             <w:tcBorders>
               <w:top w:val="nil"/>
               <w:left w:val="nil"/>
@@ -6166,7 +6278,7 @@
         </w:tc>
         <w:tc>
           <w:tcPr>
-            <w:tcW w:w="1220" w:type="dxa"/>
+            <w:tcW w:w="1253" w:type="dxa"/>
             <w:tcBorders>
               <w:top w:val="nil"/>
               <w:left w:val="nil"/>
@@ -6274,7 +6386,7 @@
         </w:tc>
         <w:tc>
           <w:tcPr>
-            <w:tcW w:w="1300" w:type="dxa"/>
+            <w:tcW w:w="1324" w:type="dxa"/>
             <w:tcBorders>
               <w:top w:val="nil"/>
               <w:left w:val="nil"/>
@@ -6326,7 +6438,7 @@
         </w:tc>
         <w:tc>
           <w:tcPr>
-            <w:tcW w:w="1220" w:type="dxa"/>
+            <w:tcW w:w="1253" w:type="dxa"/>
             <w:tcBorders>
               <w:top w:val="nil"/>
               <w:left w:val="nil"/>
@@ -6434,7 +6546,7 @@
         </w:tc>
         <w:tc>
           <w:tcPr>
-            <w:tcW w:w="1300" w:type="dxa"/>
+            <w:tcW w:w="1324" w:type="dxa"/>
             <w:tcBorders>
               <w:top w:val="nil"/>
               <w:left w:val="nil"/>
@@ -6486,7 +6598,7 @@
         </w:tc>
         <w:tc>
           <w:tcPr>
-            <w:tcW w:w="1220" w:type="dxa"/>
+            <w:tcW w:w="1253" w:type="dxa"/>
             <w:tcBorders>
               <w:top w:val="nil"/>
               <w:left w:val="nil"/>
@@ -6594,7 +6706,7 @@
         </w:tc>
         <w:tc>
           <w:tcPr>
-            <w:tcW w:w="1300" w:type="dxa"/>
+            <w:tcW w:w="1324" w:type="dxa"/>
             <w:tcBorders>
               <w:top w:val="nil"/>
               <w:left w:val="nil"/>
@@ -6646,7 +6758,7 @@
         </w:tc>
         <w:tc>
           <w:tcPr>
-            <w:tcW w:w="1220" w:type="dxa"/>
+            <w:tcW w:w="1253" w:type="dxa"/>
             <w:tcBorders>
               <w:top w:val="nil"/>
               <w:left w:val="nil"/>
@@ -6754,7 +6866,7 @@
         </w:tc>
         <w:tc>
           <w:tcPr>
-            <w:tcW w:w="1300" w:type="dxa"/>
+            <w:tcW w:w="1324" w:type="dxa"/>
             <w:tcBorders>
               <w:top w:val="nil"/>
               <w:left w:val="nil"/>
@@ -6806,7 +6918,7 @@
         </w:tc>
         <w:tc>
           <w:tcPr>
-            <w:tcW w:w="1220" w:type="dxa"/>
+            <w:tcW w:w="1253" w:type="dxa"/>
             <w:tcBorders>
               <w:top w:val="nil"/>
               <w:left w:val="nil"/>
@@ -6914,7 +7026,7 @@
         </w:tc>
         <w:tc>
           <w:tcPr>
-            <w:tcW w:w="1300" w:type="dxa"/>
+            <w:tcW w:w="1324" w:type="dxa"/>
             <w:tcBorders>
               <w:top w:val="nil"/>
               <w:left w:val="nil"/>
@@ -6966,7 +7078,7 @@
         </w:tc>
         <w:tc>
           <w:tcPr>
-            <w:tcW w:w="1220" w:type="dxa"/>
+            <w:tcW w:w="1253" w:type="dxa"/>
             <w:tcBorders>
               <w:top w:val="nil"/>
               <w:left w:val="nil"/>
@@ -7074,7 +7186,7 @@
         </w:tc>
         <w:tc>
           <w:tcPr>
-            <w:tcW w:w="1300" w:type="dxa"/>
+            <w:tcW w:w="1324" w:type="dxa"/>
             <w:tcBorders>
               <w:top w:val="nil"/>
               <w:left w:val="nil"/>
@@ -7126,7 +7238,7 @@
         </w:tc>
         <w:tc>
           <w:tcPr>
-            <w:tcW w:w="1220" w:type="dxa"/>
+            <w:tcW w:w="1253" w:type="dxa"/>
             <w:tcBorders>
               <w:top w:val="nil"/>
               <w:left w:val="nil"/>
@@ -7234,7 +7346,7 @@
         </w:tc>
         <w:tc>
           <w:tcPr>
-            <w:tcW w:w="1300" w:type="dxa"/>
+            <w:tcW w:w="1324" w:type="dxa"/>
             <w:tcBorders>
               <w:top w:val="nil"/>
               <w:left w:val="nil"/>
@@ -7286,7 +7398,7 @@
         </w:tc>
         <w:tc>
           <w:tcPr>
-            <w:tcW w:w="1220" w:type="dxa"/>
+            <w:tcW w:w="1253" w:type="dxa"/>
             <w:tcBorders>
               <w:top w:val="nil"/>
               <w:left w:val="nil"/>
@@ -7394,7 +7506,7 @@
         </w:tc>
         <w:tc>
           <w:tcPr>
-            <w:tcW w:w="1300" w:type="dxa"/>
+            <w:tcW w:w="1324" w:type="dxa"/>
             <w:tcBorders>
               <w:top w:val="nil"/>
               <w:left w:val="nil"/>
@@ -7446,7 +7558,7 @@
         </w:tc>
         <w:tc>
           <w:tcPr>
-            <w:tcW w:w="1220" w:type="dxa"/>
+            <w:tcW w:w="1253" w:type="dxa"/>
             <w:tcBorders>
               <w:top w:val="nil"/>
               <w:left w:val="nil"/>
@@ -7554,7 +7666,7 @@
         </w:tc>
         <w:tc>
           <w:tcPr>
-            <w:tcW w:w="1300" w:type="dxa"/>
+            <w:tcW w:w="1324" w:type="dxa"/>
             <w:tcBorders>
               <w:top w:val="nil"/>
               <w:left w:val="nil"/>
@@ -7606,7 +7718,7 @@
         </w:tc>
         <w:tc>
           <w:tcPr>
-            <w:tcW w:w="1220" w:type="dxa"/>
+            <w:tcW w:w="1253" w:type="dxa"/>
             <w:tcBorders>
               <w:top w:val="nil"/>
               <w:left w:val="nil"/>
@@ -7714,7 +7826,7 @@
         </w:tc>
         <w:tc>
           <w:tcPr>
-            <w:tcW w:w="1300" w:type="dxa"/>
+            <w:tcW w:w="1324" w:type="dxa"/>
             <w:tcBorders>
               <w:top w:val="nil"/>
               <w:left w:val="nil"/>
@@ -7766,7 +7878,7 @@
         </w:tc>
         <w:tc>
           <w:tcPr>
-            <w:tcW w:w="1220" w:type="dxa"/>
+            <w:tcW w:w="1253" w:type="dxa"/>
             <w:tcBorders>
               <w:top w:val="nil"/>
               <w:left w:val="nil"/>
@@ -7874,7 +7986,7 @@
         </w:tc>
         <w:tc>
           <w:tcPr>
-            <w:tcW w:w="1300" w:type="dxa"/>
+            <w:tcW w:w="1324" w:type="dxa"/>
             <w:tcBorders>
               <w:top w:val="nil"/>
               <w:left w:val="nil"/>
@@ -7926,7 +8038,7 @@
         </w:tc>
         <w:tc>
           <w:tcPr>
-            <w:tcW w:w="1220" w:type="dxa"/>
+            <w:tcW w:w="1253" w:type="dxa"/>
             <w:tcBorders>
               <w:top w:val="nil"/>
               <w:left w:val="nil"/>
@@ -8034,7 +8146,7 @@
         </w:tc>
         <w:tc>
           <w:tcPr>
-            <w:tcW w:w="1300" w:type="dxa"/>
+            <w:tcW w:w="1324" w:type="dxa"/>
             <w:tcBorders>
               <w:top w:val="nil"/>
               <w:left w:val="nil"/>
@@ -8086,7 +8198,7 @@
         </w:tc>
         <w:tc>
           <w:tcPr>
-            <w:tcW w:w="1220" w:type="dxa"/>
+            <w:tcW w:w="1253" w:type="dxa"/>
             <w:tcBorders>
               <w:top w:val="nil"/>
               <w:left w:val="nil"/>
@@ -8194,7 +8306,7 @@
         </w:tc>
         <w:tc>
           <w:tcPr>
-            <w:tcW w:w="1300" w:type="dxa"/>
+            <w:tcW w:w="1324" w:type="dxa"/>
             <w:tcBorders>
               <w:top w:val="nil"/>
               <w:left w:val="nil"/>
@@ -8246,7 +8358,7 @@
         </w:tc>
         <w:tc>
           <w:tcPr>
-            <w:tcW w:w="1220" w:type="dxa"/>
+            <w:tcW w:w="1253" w:type="dxa"/>
             <w:tcBorders>
               <w:top w:val="nil"/>
               <w:left w:val="nil"/>
@@ -8354,7 +8466,7 @@
         </w:tc>
         <w:tc>
           <w:tcPr>
-            <w:tcW w:w="1300" w:type="dxa"/>
+            <w:tcW w:w="1324" w:type="dxa"/>
             <w:tcBorders>
               <w:top w:val="nil"/>
               <w:left w:val="nil"/>
@@ -8406,7 +8518,7 @@
         </w:tc>
         <w:tc>
           <w:tcPr>
-            <w:tcW w:w="1220" w:type="dxa"/>
+            <w:tcW w:w="1253" w:type="dxa"/>
             <w:tcBorders>
               <w:top w:val="nil"/>
               <w:left w:val="nil"/>
@@ -8514,7 +8626,7 @@
         </w:tc>
         <w:tc>
           <w:tcPr>
-            <w:tcW w:w="1300" w:type="dxa"/>
+            <w:tcW w:w="1324" w:type="dxa"/>
             <w:tcBorders>
               <w:top w:val="nil"/>
               <w:left w:val="nil"/>
@@ -8566,7 +8678,7 @@
         </w:tc>
         <w:tc>
           <w:tcPr>
-            <w:tcW w:w="1220" w:type="dxa"/>
+            <w:tcW w:w="1253" w:type="dxa"/>
             <w:tcBorders>
               <w:top w:val="nil"/>
               <w:left w:val="nil"/>
@@ -8674,7 +8786,7 @@
         </w:tc>
         <w:tc>
           <w:tcPr>
-            <w:tcW w:w="1300" w:type="dxa"/>
+            <w:tcW w:w="1324" w:type="dxa"/>
             <w:tcBorders>
               <w:top w:val="nil"/>
               <w:left w:val="nil"/>
@@ -8726,7 +8838,7 @@
         </w:tc>
         <w:tc>
           <w:tcPr>
-            <w:tcW w:w="1220" w:type="dxa"/>
+            <w:tcW w:w="1253" w:type="dxa"/>
             <w:tcBorders>
               <w:top w:val="nil"/>
               <w:left w:val="nil"/>
@@ -8834,7 +8946,7 @@
         </w:tc>
         <w:tc>
           <w:tcPr>
-            <w:tcW w:w="1300" w:type="dxa"/>
+            <w:tcW w:w="1324" w:type="dxa"/>
             <w:tcBorders>
               <w:top w:val="nil"/>
               <w:left w:val="nil"/>
@@ -8886,7 +8998,7 @@
         </w:tc>
         <w:tc>
           <w:tcPr>
-            <w:tcW w:w="1220" w:type="dxa"/>
+            <w:tcW w:w="1253" w:type="dxa"/>
             <w:tcBorders>
               <w:top w:val="nil"/>
               <w:left w:val="nil"/>
@@ -8994,7 +9106,7 @@
         </w:tc>
         <w:tc>
           <w:tcPr>
-            <w:tcW w:w="1300" w:type="dxa"/>
+            <w:tcW w:w="1324" w:type="dxa"/>
             <w:tcBorders>
               <w:top w:val="nil"/>
               <w:left w:val="nil"/>
@@ -9046,7 +9158,7 @@
         </w:tc>
         <w:tc>
           <w:tcPr>
-            <w:tcW w:w="1220" w:type="dxa"/>
+            <w:tcW w:w="1253" w:type="dxa"/>
             <w:tcBorders>
               <w:top w:val="nil"/>
               <w:left w:val="nil"/>
@@ -9154,7 +9266,7 @@
         </w:tc>
         <w:tc>
           <w:tcPr>
-            <w:tcW w:w="1300" w:type="dxa"/>
+            <w:tcW w:w="1324" w:type="dxa"/>
             <w:tcBorders>
               <w:top w:val="nil"/>
               <w:left w:val="nil"/>
@@ -9206,7 +9318,7 @@
         </w:tc>
         <w:tc>
           <w:tcPr>
-            <w:tcW w:w="1220" w:type="dxa"/>
+            <w:tcW w:w="1253" w:type="dxa"/>
             <w:tcBorders>
               <w:top w:val="nil"/>
               <w:left w:val="nil"/>
@@ -9314,7 +9426,7 @@
         </w:tc>
         <w:tc>
           <w:tcPr>
-            <w:tcW w:w="1300" w:type="dxa"/>
+            <w:tcW w:w="1324" w:type="dxa"/>
             <w:tcBorders>
               <w:top w:val="nil"/>
               <w:left w:val="nil"/>
@@ -9366,7 +9478,7 @@
         </w:tc>
         <w:tc>
           <w:tcPr>
-            <w:tcW w:w="1220" w:type="dxa"/>
+            <w:tcW w:w="1253" w:type="dxa"/>
             <w:tcBorders>
               <w:top w:val="nil"/>
               <w:left w:val="nil"/>
@@ -9474,7 +9586,7 @@
         </w:tc>
         <w:tc>
           <w:tcPr>
-            <w:tcW w:w="1300" w:type="dxa"/>
+            <w:tcW w:w="1324" w:type="dxa"/>
             <w:tcBorders>
               <w:top w:val="nil"/>
               <w:left w:val="nil"/>
@@ -9526,7 +9638,7 @@
         </w:tc>
         <w:tc>
           <w:tcPr>
-            <w:tcW w:w="1220" w:type="dxa"/>
+            <w:tcW w:w="1253" w:type="dxa"/>
             <w:tcBorders>
               <w:top w:val="nil"/>
               <w:left w:val="nil"/>
@@ -9634,7 +9746,7 @@
         </w:tc>
         <w:tc>
           <w:tcPr>
-            <w:tcW w:w="1300" w:type="dxa"/>
+            <w:tcW w:w="1324" w:type="dxa"/>
             <w:tcBorders>
               <w:top w:val="nil"/>
               <w:left w:val="nil"/>
@@ -9686,7 +9798,7 @@
         </w:tc>
         <w:tc>
           <w:tcPr>
-            <w:tcW w:w="1220" w:type="dxa"/>
+            <w:tcW w:w="1253" w:type="dxa"/>
             <w:tcBorders>
               <w:top w:val="nil"/>
               <w:left w:val="nil"/>
@@ -9794,7 +9906,7 @@
         </w:tc>
         <w:tc>
           <w:tcPr>
-            <w:tcW w:w="1300" w:type="dxa"/>
+            <w:tcW w:w="1324" w:type="dxa"/>
             <w:tcBorders>
               <w:top w:val="nil"/>
               <w:left w:val="nil"/>
@@ -9846,7 +9958,7 @@
         </w:tc>
         <w:tc>
           <w:tcPr>
-            <w:tcW w:w="1220" w:type="dxa"/>
+            <w:tcW w:w="1253" w:type="dxa"/>
             <w:tcBorders>
               <w:top w:val="nil"/>
               <w:left w:val="nil"/>
@@ -9954,7 +10066,7 @@
         </w:tc>
         <w:tc>
           <w:tcPr>
-            <w:tcW w:w="1300" w:type="dxa"/>
+            <w:tcW w:w="1324" w:type="dxa"/>
             <w:tcBorders>
               <w:top w:val="nil"/>
               <w:left w:val="nil"/>
@@ -10006,7 +10118,7 @@
         </w:tc>
         <w:tc>
           <w:tcPr>
-            <w:tcW w:w="1220" w:type="dxa"/>
+            <w:tcW w:w="1253" w:type="dxa"/>
             <w:tcBorders>
               <w:top w:val="nil"/>
               <w:left w:val="nil"/>
@@ -10114,7 +10226,7 @@
         </w:tc>
         <w:tc>
           <w:tcPr>
-            <w:tcW w:w="1300" w:type="dxa"/>
+            <w:tcW w:w="1324" w:type="dxa"/>
             <w:tcBorders>
               <w:top w:val="nil"/>
               <w:left w:val="nil"/>
@@ -10166,7 +10278,7 @@
         </w:tc>
         <w:tc>
           <w:tcPr>
-            <w:tcW w:w="1220" w:type="dxa"/>
+            <w:tcW w:w="1253" w:type="dxa"/>
             <w:tcBorders>
               <w:top w:val="nil"/>
               <w:left w:val="nil"/>
@@ -10274,7 +10386,7 @@
         </w:tc>
         <w:tc>
           <w:tcPr>
-            <w:tcW w:w="1300" w:type="dxa"/>
+            <w:tcW w:w="1324" w:type="dxa"/>
             <w:tcBorders>
               <w:top w:val="nil"/>
               <w:left w:val="nil"/>
@@ -10326,7 +10438,7 @@
         </w:tc>
         <w:tc>
           <w:tcPr>
-            <w:tcW w:w="1220" w:type="dxa"/>
+            <w:tcW w:w="1253" w:type="dxa"/>
             <w:tcBorders>
               <w:top w:val="nil"/>
               <w:left w:val="nil"/>
@@ -10434,7 +10546,7 @@
         </w:tc>
         <w:tc>
           <w:tcPr>
-            <w:tcW w:w="1300" w:type="dxa"/>
+            <w:tcW w:w="1324" w:type="dxa"/>
             <w:tcBorders>
               <w:top w:val="nil"/>
               <w:left w:val="nil"/>
@@ -10486,7 +10598,7 @@
         </w:tc>
         <w:tc>
           <w:tcPr>
-            <w:tcW w:w="1220" w:type="dxa"/>
+            <w:tcW w:w="1253" w:type="dxa"/>
             <w:tcBorders>
               <w:top w:val="nil"/>
               <w:left w:val="nil"/>
@@ -10594,7 +10706,7 @@
         </w:tc>
         <w:tc>
           <w:tcPr>
-            <w:tcW w:w="1300" w:type="dxa"/>
+            <w:tcW w:w="1324" w:type="dxa"/>
             <w:tcBorders>
               <w:top w:val="nil"/>
               <w:left w:val="nil"/>
@@ -10646,7 +10758,7 @@
         </w:tc>
         <w:tc>
           <w:tcPr>
-            <w:tcW w:w="1220" w:type="dxa"/>
+            <w:tcW w:w="1253" w:type="dxa"/>
             <w:tcBorders>
               <w:top w:val="nil"/>
               <w:left w:val="nil"/>
@@ -10754,7 +10866,7 @@
         </w:tc>
         <w:tc>
           <w:tcPr>
-            <w:tcW w:w="1300" w:type="dxa"/>
+            <w:tcW w:w="1324" w:type="dxa"/>
             <w:tcBorders>
               <w:top w:val="nil"/>
               <w:left w:val="nil"/>
@@ -10806,7 +10918,7 @@
         </w:tc>
         <w:tc>
           <w:tcPr>
-            <w:tcW w:w="1220" w:type="dxa"/>
+            <w:tcW w:w="1253" w:type="dxa"/>
             <w:tcBorders>
               <w:top w:val="nil"/>
               <w:left w:val="nil"/>
@@ -10914,7 +11026,7 @@
         </w:tc>
         <w:tc>
           <w:tcPr>
-            <w:tcW w:w="1300" w:type="dxa"/>
+            <w:tcW w:w="1324" w:type="dxa"/>
             <w:tcBorders>
               <w:top w:val="nil"/>
               <w:left w:val="nil"/>
@@ -10966,7 +11078,7 @@
         </w:tc>
         <w:tc>
           <w:tcPr>
-            <w:tcW w:w="1220" w:type="dxa"/>
+            <w:tcW w:w="1253" w:type="dxa"/>
             <w:tcBorders>
               <w:top w:val="nil"/>
               <w:left w:val="nil"/>
@@ -11074,7 +11186,7 @@
         </w:tc>
         <w:tc>
           <w:tcPr>
-            <w:tcW w:w="1300" w:type="dxa"/>
+            <w:tcW w:w="1324" w:type="dxa"/>
             <w:tcBorders>
               <w:top w:val="nil"/>
               <w:left w:val="nil"/>
@@ -11126,7 +11238,7 @@
         </w:tc>
         <w:tc>
           <w:tcPr>
-            <w:tcW w:w="1220" w:type="dxa"/>
+            <w:tcW w:w="1253" w:type="dxa"/>
             <w:tcBorders>
               <w:top w:val="nil"/>
               <w:left w:val="nil"/>
@@ -11234,7 +11346,7 @@
         </w:tc>
         <w:tc>
           <w:tcPr>
-            <w:tcW w:w="1300" w:type="dxa"/>
+            <w:tcW w:w="1324" w:type="dxa"/>
             <w:tcBorders>
               <w:top w:val="nil"/>
               <w:left w:val="nil"/>
@@ -11286,7 +11398,7 @@
         </w:tc>
         <w:tc>
           <w:tcPr>
-            <w:tcW w:w="1220" w:type="dxa"/>
+            <w:tcW w:w="1253" w:type="dxa"/>
             <w:tcBorders>
               <w:top w:val="nil"/>
               <w:left w:val="nil"/>
@@ -11394,7 +11506,7 @@
         </w:tc>
         <w:tc>
           <w:tcPr>
-            <w:tcW w:w="1300" w:type="dxa"/>
+            <w:tcW w:w="1324" w:type="dxa"/>
             <w:tcBorders>
               <w:top w:val="nil"/>
               <w:left w:val="nil"/>
@@ -11446,7 +11558,7 @@
         </w:tc>
         <w:tc>
           <w:tcPr>
-            <w:tcW w:w="1220" w:type="dxa"/>
+            <w:tcW w:w="1253" w:type="dxa"/>
             <w:tcBorders>
               <w:top w:val="nil"/>
               <w:left w:val="nil"/>
@@ -11554,7 +11666,7 @@
         </w:tc>
         <w:tc>
           <w:tcPr>
-            <w:tcW w:w="1300" w:type="dxa"/>
+            <w:tcW w:w="1324" w:type="dxa"/>
             <w:tcBorders>
               <w:top w:val="nil"/>
               <w:left w:val="nil"/>
@@ -11606,7 +11718,7 @@
         </w:tc>
         <w:tc>
           <w:tcPr>
-            <w:tcW w:w="1220" w:type="dxa"/>
+            <w:tcW w:w="1253" w:type="dxa"/>
             <w:tcBorders>
               <w:top w:val="nil"/>
               <w:left w:val="nil"/>
@@ -11714,7 +11826,7 @@
         </w:tc>
         <w:tc>
           <w:tcPr>
-            <w:tcW w:w="1300" w:type="dxa"/>
+            <w:tcW w:w="1324" w:type="dxa"/>
             <w:tcBorders>
               <w:top w:val="nil"/>
               <w:left w:val="nil"/>
@@ -11766,7 +11878,7 @@
         </w:tc>
         <w:tc>
           <w:tcPr>
-            <w:tcW w:w="1220" w:type="dxa"/>
+            <w:tcW w:w="1253" w:type="dxa"/>
             <w:tcBorders>
               <w:top w:val="nil"/>
               <w:left w:val="nil"/>
@@ -11874,7 +11986,7 @@
         </w:tc>
         <w:tc>
           <w:tcPr>
-            <w:tcW w:w="1300" w:type="dxa"/>
+            <w:tcW w:w="1324" w:type="dxa"/>
             <w:tcBorders>
               <w:top w:val="nil"/>
               <w:left w:val="nil"/>
@@ -11926,7 +12038,7 @@
         </w:tc>
         <w:tc>
           <w:tcPr>
-            <w:tcW w:w="1220" w:type="dxa"/>
+            <w:tcW w:w="1253" w:type="dxa"/>
             <w:tcBorders>
               <w:top w:val="nil"/>
               <w:left w:val="nil"/>
@@ -12034,7 +12146,7 @@
         </w:tc>
         <w:tc>
           <w:tcPr>
-            <w:tcW w:w="1300" w:type="dxa"/>
+            <w:tcW w:w="1324" w:type="dxa"/>
             <w:tcBorders>
               <w:top w:val="nil"/>
               <w:left w:val="nil"/>
@@ -12086,7 +12198,7 @@
         </w:tc>
         <w:tc>
           <w:tcPr>
-            <w:tcW w:w="1220" w:type="dxa"/>
+            <w:tcW w:w="1253" w:type="dxa"/>
             <w:tcBorders>
               <w:top w:val="nil"/>
               <w:left w:val="nil"/>
@@ -12194,7 +12306,7 @@
         </w:tc>
         <w:tc>
           <w:tcPr>
-            <w:tcW w:w="1300" w:type="dxa"/>
+            <w:tcW w:w="1324" w:type="dxa"/>
             <w:tcBorders>
               <w:top w:val="nil"/>
               <w:left w:val="nil"/>
@@ -12246,7 +12358,7 @@
         </w:tc>
         <w:tc>
           <w:tcPr>
-            <w:tcW w:w="1220" w:type="dxa"/>
+            <w:tcW w:w="1253" w:type="dxa"/>
             <w:tcBorders>
               <w:top w:val="nil"/>
               <w:left w:val="nil"/>
@@ -12354,7 +12466,7 @@
         </w:tc>
         <w:tc>
           <w:tcPr>
-            <w:tcW w:w="1300" w:type="dxa"/>
+            <w:tcW w:w="1324" w:type="dxa"/>
             <w:tcBorders>
               <w:top w:val="nil"/>
               <w:left w:val="nil"/>
@@ -12406,7 +12518,7 @@
         </w:tc>
         <w:tc>
           <w:tcPr>
-            <w:tcW w:w="1220" w:type="dxa"/>
+            <w:tcW w:w="1253" w:type="dxa"/>
             <w:tcBorders>
               <w:top w:val="nil"/>
               <w:left w:val="nil"/>
@@ -12514,7 +12626,7 @@
         </w:tc>
         <w:tc>
           <w:tcPr>
-            <w:tcW w:w="1300" w:type="dxa"/>
+            <w:tcW w:w="1324" w:type="dxa"/>
             <w:tcBorders>
               <w:top w:val="nil"/>
               <w:left w:val="nil"/>
@@ -12566,7 +12678,7 @@
         </w:tc>
         <w:tc>
           <w:tcPr>
-            <w:tcW w:w="1220" w:type="dxa"/>
+            <w:tcW w:w="1253" w:type="dxa"/>
             <w:tcBorders>
               <w:top w:val="nil"/>
               <w:left w:val="nil"/>
@@ -12674,7 +12786,7 @@
         </w:tc>
         <w:tc>
           <w:tcPr>
-            <w:tcW w:w="1300" w:type="dxa"/>
+            <w:tcW w:w="1324" w:type="dxa"/>
             <w:tcBorders>
               <w:top w:val="nil"/>
               <w:left w:val="nil"/>
@@ -12726,7 +12838,7 @@
         </w:tc>
         <w:tc>
           <w:tcPr>
-            <w:tcW w:w="1220" w:type="dxa"/>
+            <w:tcW w:w="1253" w:type="dxa"/>
             <w:tcBorders>
               <w:top w:val="nil"/>
               <w:left w:val="nil"/>
@@ -12834,7 +12946,7 @@
         </w:tc>
         <w:tc>
           <w:tcPr>
-            <w:tcW w:w="1300" w:type="dxa"/>
+            <w:tcW w:w="1324" w:type="dxa"/>
             <w:tcBorders>
               <w:top w:val="nil"/>
               <w:left w:val="nil"/>
@@ -12886,7 +12998,7 @@
         </w:tc>
         <w:tc>
           <w:tcPr>
-            <w:tcW w:w="1220" w:type="dxa"/>
+            <w:tcW w:w="1253" w:type="dxa"/>
             <w:tcBorders>
               <w:top w:val="nil"/>
               <w:left w:val="nil"/>
@@ -12994,7 +13106,7 @@
         </w:tc>
         <w:tc>
           <w:tcPr>
-            <w:tcW w:w="1300" w:type="dxa"/>
+            <w:tcW w:w="1324" w:type="dxa"/>
             <w:tcBorders>
               <w:top w:val="nil"/>
               <w:left w:val="nil"/>
@@ -13046,7 +13158,7 @@
         </w:tc>
         <w:tc>
           <w:tcPr>
-            <w:tcW w:w="1220" w:type="dxa"/>
+            <w:tcW w:w="1253" w:type="dxa"/>
             <w:tcBorders>
               <w:top w:val="nil"/>
               <w:left w:val="nil"/>
@@ -13154,7 +13266,7 @@
         </w:tc>
         <w:tc>
           <w:tcPr>
-            <w:tcW w:w="1300" w:type="dxa"/>
+            <w:tcW w:w="1324" w:type="dxa"/>
             <w:tcBorders>
               <w:top w:val="nil"/>
               <w:left w:val="nil"/>
@@ -13206,7 +13318,7 @@
         </w:tc>
         <w:tc>
           <w:tcPr>
-            <w:tcW w:w="1220" w:type="dxa"/>
+            <w:tcW w:w="1253" w:type="dxa"/>
             <w:tcBorders>
               <w:top w:val="nil"/>
               <w:left w:val="nil"/>
@@ -13314,7 +13426,7 @@
         </w:tc>
         <w:tc>
           <w:tcPr>
-            <w:tcW w:w="1300" w:type="dxa"/>
+            <w:tcW w:w="1324" w:type="dxa"/>
             <w:tcBorders>
               <w:top w:val="nil"/>
               <w:left w:val="nil"/>
@@ -13366,7 +13478,7 @@
         </w:tc>
         <w:tc>
           <w:tcPr>
-            <w:tcW w:w="1220" w:type="dxa"/>
+            <w:tcW w:w="1253" w:type="dxa"/>
             <w:tcBorders>
               <w:top w:val="nil"/>
               <w:left w:val="nil"/>
@@ -13474,7 +13586,7 @@
         </w:tc>
         <w:tc>
           <w:tcPr>
-            <w:tcW w:w="1300" w:type="dxa"/>
+            <w:tcW w:w="1324" w:type="dxa"/>
             <w:tcBorders>
               <w:top w:val="nil"/>
               <w:left w:val="nil"/>
@@ -13526,7 +13638,7 @@
         </w:tc>
         <w:tc>
           <w:tcPr>
-            <w:tcW w:w="1220" w:type="dxa"/>
+            <w:tcW w:w="1253" w:type="dxa"/>
             <w:tcBorders>
               <w:top w:val="nil"/>
               <w:left w:val="nil"/>
@@ -13634,7 +13746,7 @@
         </w:tc>
         <w:tc>
           <w:tcPr>
-            <w:tcW w:w="1300" w:type="dxa"/>
+            <w:tcW w:w="1324" w:type="dxa"/>
             <w:tcBorders>
               <w:top w:val="nil"/>
               <w:left w:val="nil"/>
@@ -13686,7 +13798,7 @@
         </w:tc>
         <w:tc>
           <w:tcPr>
-            <w:tcW w:w="1220" w:type="dxa"/>
+            <w:tcW w:w="1253" w:type="dxa"/>
             <w:tcBorders>
               <w:top w:val="nil"/>
               <w:left w:val="nil"/>
@@ -13794,7 +13906,7 @@
         </w:tc>
         <w:tc>
           <w:tcPr>
-            <w:tcW w:w="1300" w:type="dxa"/>
+            <w:tcW w:w="1324" w:type="dxa"/>
             <w:tcBorders>
               <w:top w:val="nil"/>
               <w:left w:val="nil"/>
@@ -13846,7 +13958,7 @@
         </w:tc>
         <w:tc>
           <w:tcPr>
-            <w:tcW w:w="1220" w:type="dxa"/>
+            <w:tcW w:w="1253" w:type="dxa"/>
             <w:tcBorders>
               <w:top w:val="nil"/>
               <w:left w:val="nil"/>
@@ -13880,166 +13992,6 @@
             <w:tcW w:w="1300" w:type="dxa"/>
             <w:tcBorders>
               <w:top w:val="nil"/>
-              <w:left w:val="single" w:sz="4" w:space="0" w:color="auto"/>
-              <w:bottom w:val="single" w:sz="4" w:space="0" w:color="auto"/>
-              <w:right w:val="single" w:sz="4" w:space="0" w:color="auto"/>
-            </w:tcBorders>
-            <w:shd w:val="clear" w:color="auto" w:fill="auto"/>
-            <w:noWrap/>
-            <w:vAlign w:val="bottom"/>
-          </w:tcPr>
-          <w:p>
-            <w:pPr>
-              <w:jc w:val="right"/>
-              <w:rPr>
-                <w:rFonts w:ascii="'Times New Roman'" w:hAnsi="'Times New Roman'" w:cs="Calibri"/>
-                <w:color w:val="000000"/>
-                <w:sz w:val="20"/>
-                <w:szCs w:val="20"/>
-                <w:lang w:val="en-US" w:eastAsia="en-US"/>
-              </w:rPr>
-            </w:pPr>
-          </w:p>
-        </w:tc>
-        <w:tc>
-          <w:tcPr>
-            <w:tcW w:w="4040" w:type="dxa"/>
-            <w:tcBorders>
-              <w:top w:val="nil"/>
-              <w:left w:val="nil"/>
-              <w:bottom w:val="single" w:sz="4" w:space="0" w:color="auto"/>
-              <w:right w:val="single" w:sz="4" w:space="0" w:color="auto"/>
-            </w:tcBorders>
-            <w:shd w:val="clear" w:color="auto" w:fill="auto"/>
-            <w:noWrap/>
-            <w:vAlign w:val="bottom"/>
-          </w:tcPr>
-          <w:p>
-            <w:pPr>
-              <w:rPr>
-                <w:rFonts w:ascii="'Times New Roman'" w:hAnsi="'Times New Roman'" w:cs="Calibri"/>
-                <w:color w:val="000000"/>
-                <w:sz w:val="20"/>
-                <w:szCs w:val="20"/>
-                <w:lang w:val="en-US" w:eastAsia="en-US"/>
-              </w:rPr>
-            </w:pPr>
-          </w:p>
-        </w:tc>
-        <w:tc>
-          <w:tcPr>
-            <w:tcW w:w="1480" w:type="dxa"/>
-            <w:tcBorders>
-              <w:top w:val="nil"/>
-              <w:left w:val="nil"/>
-              <w:bottom w:val="single" w:sz="4" w:space="0" w:color="auto"/>
-              <w:right w:val="single" w:sz="4" w:space="0" w:color="auto"/>
-            </w:tcBorders>
-            <w:shd w:val="clear" w:color="auto" w:fill="auto"/>
-            <w:noWrap/>
-            <w:vAlign w:val="bottom"/>
-          </w:tcPr>
-          <w:p>
-            <w:pPr>
-              <w:jc w:val="right"/>
-              <w:rPr>
-                <w:rFonts w:ascii="'Times New Roman'" w:hAnsi="'Times New Roman'" w:cs="Calibri"/>
-                <w:color w:val="000000"/>
-                <w:sz w:val="20"/>
-                <w:szCs w:val="20"/>
-                <w:lang w:val="en-US" w:eastAsia="en-US"/>
-              </w:rPr>
-            </w:pPr>
-          </w:p>
-        </w:tc>
-        <w:tc>
-          <w:tcPr>
-            <w:tcW w:w="1300" w:type="dxa"/>
-            <w:tcBorders>
-              <w:top w:val="nil"/>
-              <w:left w:val="nil"/>
-              <w:bottom w:val="single" w:sz="4" w:space="0" w:color="auto"/>
-              <w:right w:val="single" w:sz="4" w:space="0" w:color="auto"/>
-            </w:tcBorders>
-            <w:shd w:val="clear" w:color="auto" w:fill="auto"/>
-            <w:noWrap/>
-            <w:vAlign w:val="bottom"/>
-          </w:tcPr>
-          <w:p>
-            <w:pPr>
-              <w:jc w:val="right"/>
-              <w:rPr>
-                <w:rFonts w:ascii="'Times New Roman'" w:hAnsi="'Times New Roman'" w:cs="Calibri"/>
-                <w:color w:val="000000"/>
-                <w:sz w:val="20"/>
-                <w:szCs w:val="20"/>
-                <w:lang w:val="en-US" w:eastAsia="en-US"/>
-              </w:rPr>
-            </w:pPr>
-          </w:p>
-        </w:tc>
-        <w:tc>
-          <w:tcPr>
-            <w:tcW w:w="1060" w:type="dxa"/>
-            <w:tcBorders>
-              <w:top w:val="nil"/>
-              <w:left w:val="nil"/>
-              <w:bottom w:val="single" w:sz="4" w:space="0" w:color="auto"/>
-              <w:right w:val="single" w:sz="4" w:space="0" w:color="auto"/>
-            </w:tcBorders>
-            <w:shd w:val="clear" w:color="auto" w:fill="auto"/>
-            <w:noWrap/>
-            <w:vAlign w:val="bottom"/>
-          </w:tcPr>
-          <w:p>
-            <w:pPr>
-              <w:jc w:val="right"/>
-              <w:rPr>
-                <w:rFonts w:ascii="'Times New Roman'" w:hAnsi="'Times New Roman'" w:cs="Calibri"/>
-                <w:color w:val="000000"/>
-                <w:sz w:val="20"/>
-                <w:szCs w:val="20"/>
-                <w:lang w:val="en-US" w:eastAsia="en-US"/>
-              </w:rPr>
-            </w:pPr>
-          </w:p>
-        </w:tc>
-        <w:tc>
-          <w:tcPr>
-            <w:tcW w:w="1220" w:type="dxa"/>
-            <w:tcBorders>
-              <w:top w:val="nil"/>
-              <w:left w:val="nil"/>
-              <w:bottom w:val="single" w:sz="4" w:space="0" w:color="auto"/>
-              <w:right w:val="single" w:sz="4" w:space="0" w:color="auto"/>
-            </w:tcBorders>
-            <w:shd w:val="clear" w:color="auto" w:fill="auto"/>
-            <w:noWrap/>
-            <w:vAlign w:val="bottom"/>
-          </w:tcPr>
-          <w:p>
-            <w:pPr>
-              <w:jc w:val="right"/>
-              <w:rPr>
-                <w:rFonts w:ascii="'Times New Roman'" w:hAnsi="'Times New Roman'" w:cs="Calibri"/>
-                <w:color w:val="000000"/>
-                <w:sz w:val="20"/>
-                <w:szCs w:val="20"/>
-                <w:lang w:val="en-US" w:eastAsia="en-US"/>
-              </w:rPr>
-            </w:pPr>
-          </w:p>
-        </w:tc>
-      </w:tr>
-      <w:tr>
-        <w:trPr>
-          <w:trHeight w:val="300"/>
-        </w:trPr>
-        <w:tc>
-          <w:tcPr>
-            <w:tcW w:w="1300" w:type="dxa"/>
-            <w:tcBorders>
-              <w:top w:val="nil"/>
               <w:left w:val="nil"/>
               <w:bottom w:val="nil"/>
               <w:right w:val="nil"/>
@@ -14109,7 +14061,7 @@
         </w:tc>
         <w:tc>
           <w:tcPr>
-            <w:tcW w:w="1300" w:type="dxa"/>
+            <w:tcW w:w="1324" w:type="dxa"/>
             <w:tcBorders>
               <w:top w:val="nil"/>
               <w:left w:val="nil"/>
@@ -14155,7 +14107,7 @@
         </w:tc>
         <w:tc>
           <w:tcPr>
-            <w:tcW w:w="1220" w:type="dxa"/>
+            <w:tcW w:w="1253" w:type="dxa"/>
             <w:tcBorders>
               <w:top w:val="nil"/>
               <w:left w:val="single" w:sz="4" w:space="0" w:color="auto"/>
@@ -14181,14 +14133,6 @@
         </w:tc>
       </w:tr>
     </w:tbl>
-    <w:p>
-      <w:pPr>
-        <w:rPr>
-          <w:rFonts w:ascii="Arial" w:hAnsi="Arial" w:cs="Arial"/>
-          <w:b/>
-        </w:rPr>
-      </w:pPr>
-    </w:p>
     <w:p>
       <w:pPr>
         <w:rPr>

</xml_diff>